<commit_message>
Measured the actual ratios of the row heights to their corresponding column widths and then computed the height values (in units of pixels) based on all rows having width of 1k-Pixels.
</commit_message>
<xml_diff>
--- a/log_CSS-5_about-python.docx
+++ b/log_CSS-5_about-python.docx
@@ -7,6 +7,62 @@
         <w:rPr>
           <w:noProof/>
         </w:rPr>
+        <w:drawing>
+          <wp:inline distT="0" distB="0" distL="0" distR="0">
+            <wp:extent cx="5937885" cy="6588125"/>
+            <wp:effectExtent l="0" t="0" r="5715" b="3175"/>
+            <wp:docPr id="2" name="Picture 2"/>
+            <wp:cNvGraphicFramePr>
+              <a:graphicFrameLocks xmlns:a="http://schemas.openxmlformats.org/drawingml/2006/main" noChangeAspect="1"/>
+            </wp:cNvGraphicFramePr>
+            <a:graphic xmlns:a="http://schemas.openxmlformats.org/drawingml/2006/main">
+              <a:graphicData uri="http://schemas.openxmlformats.org/drawingml/2006/picture">
+                <pic:pic xmlns:pic="http://schemas.openxmlformats.org/drawingml/2006/picture">
+                  <pic:nvPicPr>
+                    <pic:cNvPr id="0" name="Picture 2"/>
+                    <pic:cNvPicPr>
+                      <a:picLocks noChangeAspect="1" noChangeArrowheads="1"/>
+                    </pic:cNvPicPr>
+                  </pic:nvPicPr>
+                  <pic:blipFill>
+                    <a:blip r:embed="rId5">
+                      <a:extLst>
+                        <a:ext uri="{28A0092B-C50C-407E-A947-70E740481C1C}">
+                          <a14:useLocalDpi xmlns:a14="http://schemas.microsoft.com/office/drawing/2010/main" val="0"/>
+                        </a:ext>
+                      </a:extLst>
+                    </a:blip>
+                    <a:srcRect/>
+                    <a:stretch>
+                      <a:fillRect/>
+                    </a:stretch>
+                  </pic:blipFill>
+                  <pic:spPr bwMode="auto">
+                    <a:xfrm>
+                      <a:off x="0" y="0"/>
+                      <a:ext cx="5937885" cy="6588125"/>
+                    </a:xfrm>
+                    <a:prstGeom prst="rect">
+                      <a:avLst/>
+                    </a:prstGeom>
+                    <a:noFill/>
+                    <a:ln>
+                      <a:noFill/>
+                    </a:ln>
+                  </pic:spPr>
+                </pic:pic>
+              </a:graphicData>
+            </a:graphic>
+          </wp:inline>
+        </w:drawing>
+      </w:r>
+    </w:p>
+    <w:p>
+      <w:r>
+        <w:rPr>
+          <w:noProof/>
+        </w:rPr>
+        <w:lastRenderedPageBreak/>
         <w:drawing>
           <wp:inline distT="0" distB="0" distL="0" distR="0">
             <wp:extent cx="3840480" cy="4638040"/>
@@ -25,7 +81,7 @@
                     </pic:cNvPicPr>
                   </pic:nvPicPr>
                   <pic:blipFill>
-                    <a:blip r:embed="rId4">
+                    <a:blip r:embed="rId6">
                       <a:extLst>
                         <a:ext uri="{28A0092B-C50C-407E-A947-70E740481C1C}">
                           <a14:useLocalDpi xmlns:a14="http://schemas.microsoft.com/office/drawing/2010/main" val="0"/>
@@ -154,10 +210,521 @@
       <w:r>
         <w:t>Measure the actual ratios of the row heights and their corresponding columns widths;</w:t>
       </w:r>
+    </w:p>
+    <w:p/>
+    <w:p>
+      <w:pPr>
+        <w:pStyle w:val="NoSpacing"/>
+      </w:pPr>
+    </w:p>
+    <w:p>
+      <w:pPr>
+        <w:pStyle w:val="NoSpacing"/>
+      </w:pPr>
+      <w:r>
+        <w:t>Accurate measurements:</w:t>
+      </w:r>
+    </w:p>
+    <w:p>
+      <w:pPr>
+        <w:pStyle w:val="NoSpacing"/>
+        <w:numPr>
+          <w:ilvl w:val="0"/>
+          <w:numId w:val="1"/>
+        </w:numPr>
+      </w:pPr>
+      <w:r>
+        <w:t xml:space="preserve">All measurements are with screen zoomed in to </w:t>
+      </w:r>
+      <w:r>
+        <w:t>1</w:t>
+      </w:r>
+      <w:r>
+        <w:t xml:space="preserve">00% to the file: </w:t>
+      </w:r>
+    </w:p>
+    <w:p>
+      <w:pPr>
+        <w:pStyle w:val="NoSpacing"/>
+        <w:numPr>
+          <w:ilvl w:val="1"/>
+          <w:numId w:val="1"/>
+        </w:numPr>
+      </w:pPr>
+      <w:r>
+        <w:t>C:\dev\CSS-5_about-pytho</w:t>
+      </w:r>
+      <w:r>
+        <w:t>n\</w:t>
+      </w:r>
+      <w:r>
+        <w:t>spec.png</w:t>
+      </w:r>
+    </w:p>
+    <w:p>
+      <w:pPr>
+        <w:pStyle w:val="NoSpacing"/>
+        <w:numPr>
+          <w:ilvl w:val="0"/>
+          <w:numId w:val="1"/>
+        </w:numPr>
+      </w:pPr>
+      <w:r>
+        <w:t>Using program “</w:t>
+      </w:r>
+      <w:r>
+        <w:rPr>
+          <w:b/>
+        </w:rPr>
+        <w:t>Simple Screen Ruler</w:t>
+      </w:r>
+      <w:r>
+        <w:t xml:space="preserve">” with measurements </w:t>
+      </w:r>
+      <w:r>
+        <w:t xml:space="preserve">units </w:t>
+      </w:r>
+      <w:r>
+        <w:rPr>
+          <w:b/>
+        </w:rPr>
+        <w:t>big</w:t>
+      </w:r>
+      <w:r>
+        <w:t xml:space="preserve"> and </w:t>
+      </w:r>
+      <w:r>
+        <w:rPr>
+          <w:b/>
+        </w:rPr>
+        <w:t>small</w:t>
+      </w:r>
+    </w:p>
+    <w:p>
+      <w:pPr>
+        <w:pStyle w:val="NoSpacing"/>
+        <w:numPr>
+          <w:ilvl w:val="0"/>
+          <w:numId w:val="1"/>
+        </w:numPr>
+      </w:pPr>
+      <w:r>
+        <w:t>Overall page:</w:t>
+      </w:r>
+    </w:p>
+    <w:p>
+      <w:pPr>
+        <w:pStyle w:val="NoSpacing"/>
+        <w:numPr>
+          <w:ilvl w:val="1"/>
+          <w:numId w:val="1"/>
+        </w:numPr>
+      </w:pPr>
+      <w:r>
+        <w:t>16.75 wide</w:t>
+      </w:r>
+    </w:p>
+    <w:p>
+      <w:pPr>
+        <w:pStyle w:val="NoSpacing"/>
+        <w:numPr>
+          <w:ilvl w:val="2"/>
+          <w:numId w:val="1"/>
+        </w:numPr>
+      </w:pPr>
+      <w:r>
+        <w:t>Measured this value</w:t>
+      </w:r>
+    </w:p>
+    <w:p>
+      <w:pPr>
+        <w:pStyle w:val="NoSpacing"/>
+        <w:numPr>
+          <w:ilvl w:val="1"/>
+          <w:numId w:val="1"/>
+        </w:numPr>
+      </w:pPr>
+      <w:r>
+        <w:t>13.75 tall</w:t>
+      </w:r>
+    </w:p>
+    <w:p>
+      <w:pPr>
+        <w:pStyle w:val="NoSpacing"/>
+        <w:numPr>
+          <w:ilvl w:val="2"/>
+          <w:numId w:val="1"/>
+        </w:numPr>
+      </w:pPr>
+      <w:r>
+        <w:t>Measured each of the heights of the five rows and then added up the values</w:t>
+      </w:r>
+    </w:p>
+    <w:p>
+      <w:pPr>
+        <w:pStyle w:val="NoSpacing"/>
+        <w:numPr>
+          <w:ilvl w:val="3"/>
+          <w:numId w:val="1"/>
+        </w:numPr>
+      </w:pPr>
+      <w:r>
+        <w:t xml:space="preserve">Row 1: </w:t>
+      </w:r>
+      <w:r>
+        <w:tab/>
+        <w:t>2</w:t>
+      </w:r>
+    </w:p>
+    <w:p>
+      <w:pPr>
+        <w:pStyle w:val="NoSpacing"/>
+        <w:numPr>
+          <w:ilvl w:val="3"/>
+          <w:numId w:val="1"/>
+        </w:numPr>
+      </w:pPr>
+      <w:r>
+        <w:t>Row 2:</w:t>
+      </w:r>
+      <w:r>
+        <w:tab/>
+        <w:t>1.25</w:t>
+      </w:r>
+    </w:p>
+    <w:p>
+      <w:pPr>
+        <w:pStyle w:val="NoSpacing"/>
+        <w:numPr>
+          <w:ilvl w:val="3"/>
+          <w:numId w:val="1"/>
+        </w:numPr>
+      </w:pPr>
+      <w:r>
+        <w:lastRenderedPageBreak/>
+        <w:t xml:space="preserve">Row 3: </w:t>
+      </w:r>
+      <w:r>
+        <w:tab/>
+        <w:t>5.25</w:t>
+      </w:r>
+    </w:p>
+    <w:p>
+      <w:pPr>
+        <w:pStyle w:val="NoSpacing"/>
+        <w:numPr>
+          <w:ilvl w:val="3"/>
+          <w:numId w:val="1"/>
+        </w:numPr>
+      </w:pPr>
+      <w:r>
+        <w:t xml:space="preserve">Row 4: </w:t>
+      </w:r>
+      <w:r>
+        <w:tab/>
+        <w:t>3.75</w:t>
+      </w:r>
+    </w:p>
+    <w:p>
+      <w:pPr>
+        <w:pStyle w:val="NoSpacing"/>
+        <w:numPr>
+          <w:ilvl w:val="3"/>
+          <w:numId w:val="1"/>
+        </w:numPr>
+      </w:pPr>
+      <w:r>
+        <w:t xml:space="preserve">Row 5: </w:t>
+      </w:r>
+      <w:r>
+        <w:tab/>
+        <w:t>1.75</w:t>
+      </w:r>
+    </w:p>
+    <w:p>
+      <w:pPr>
+        <w:pStyle w:val="NoSpacing"/>
+        <w:numPr>
+          <w:ilvl w:val="4"/>
+          <w:numId w:val="1"/>
+        </w:numPr>
+      </w:pPr>
+      <w:r>
+        <w:t>=&gt; Total measured width = 14</w:t>
+      </w:r>
+    </w:p>
+    <w:p>
+      <w:pPr>
+        <w:pStyle w:val="NoSpacing"/>
+        <w:numPr>
+          <w:ilvl w:val="1"/>
+          <w:numId w:val="1"/>
+        </w:numPr>
+      </w:pPr>
+      <w:r>
+        <w:t>See hand notes for ratio calculations</w:t>
+      </w:r>
+    </w:p>
+    <w:p>
+      <w:pPr>
+        <w:pStyle w:val="NoSpacing"/>
+        <w:numPr>
+          <w:ilvl w:val="1"/>
+          <w:numId w:val="1"/>
+        </w:numPr>
+      </w:pPr>
+      <w:r>
+        <w:t>Results of heights (keeping all widths held at 1k):</w:t>
+      </w:r>
+    </w:p>
+    <w:p>
+      <w:pPr>
+        <w:pStyle w:val="NoSpacing"/>
+        <w:numPr>
+          <w:ilvl w:val="2"/>
+          <w:numId w:val="1"/>
+        </w:numPr>
+      </w:pPr>
+      <w:r>
+        <w:t>Row1:</w:t>
+      </w:r>
+      <w:r>
+        <w:tab/>
+      </w:r>
+      <w:r>
+        <w:t>120px</w:t>
+      </w:r>
+    </w:p>
+    <w:p>
+      <w:pPr>
+        <w:pStyle w:val="NoSpacing"/>
+        <w:numPr>
+          <w:ilvl w:val="2"/>
+          <w:numId w:val="1"/>
+        </w:numPr>
+      </w:pPr>
+      <w:r>
+        <w:t>Row2:</w:t>
+      </w:r>
+      <w:r>
+        <w:tab/>
+        <w:t>75px</w:t>
+      </w:r>
+    </w:p>
+    <w:p>
+      <w:pPr>
+        <w:pStyle w:val="NoSpacing"/>
+        <w:numPr>
+          <w:ilvl w:val="2"/>
+          <w:numId w:val="1"/>
+        </w:numPr>
+      </w:pPr>
+      <w:r>
+        <w:t>Row3:</w:t>
+      </w:r>
+      <w:r>
+        <w:tab/>
+        <w:t>315px</w:t>
+      </w:r>
+    </w:p>
+    <w:p>
+      <w:pPr>
+        <w:pStyle w:val="NoSpacing"/>
+        <w:numPr>
+          <w:ilvl w:val="2"/>
+          <w:numId w:val="1"/>
+        </w:numPr>
+      </w:pPr>
+      <w:r>
+        <w:t>Row4:</w:t>
+      </w:r>
+      <w:r>
+        <w:tab/>
+        <w:t>225px</w:t>
+      </w:r>
+    </w:p>
+    <w:p>
+      <w:pPr>
+        <w:pStyle w:val="NoSpacing"/>
+        <w:numPr>
+          <w:ilvl w:val="2"/>
+          <w:numId w:val="1"/>
+        </w:numPr>
+      </w:pPr>
+      <w:r>
+        <w:t>Row5:</w:t>
+      </w:r>
+      <w:r>
+        <w:tab/>
+        <w:t>100px</w:t>
+      </w:r>
+    </w:p>
+    <w:p>
+      <w:r>
+        <w:br w:type="page"/>
+      </w:r>
+    </w:p>
+    <w:p>
+      <w:pPr>
+        <w:pStyle w:val="NoSpacing"/>
+      </w:pPr>
+      <w:r>
+        <w:rPr>
+          <w:noProof/>
+        </w:rPr>
+        <w:lastRenderedPageBreak/>
+        <w:drawing>
+          <wp:inline distT="0" distB="0" distL="0" distR="0">
+            <wp:extent cx="5105400" cy="4267200"/>
+            <wp:effectExtent l="0" t="0" r="0" b="0"/>
+            <wp:docPr id="3" name="Picture 3"/>
+            <wp:cNvGraphicFramePr>
+              <a:graphicFrameLocks xmlns:a="http://schemas.openxmlformats.org/drawingml/2006/main" noChangeAspect="1"/>
+            </wp:cNvGraphicFramePr>
+            <a:graphic xmlns:a="http://schemas.openxmlformats.org/drawingml/2006/main">
+              <a:graphicData uri="http://schemas.openxmlformats.org/drawingml/2006/picture">
+                <pic:pic xmlns:pic="http://schemas.openxmlformats.org/drawingml/2006/picture">
+                  <pic:nvPicPr>
+                    <pic:cNvPr id="0" name="Picture 3"/>
+                    <pic:cNvPicPr>
+                      <a:picLocks noChangeAspect="1" noChangeArrowheads="1"/>
+                    </pic:cNvPicPr>
+                  </pic:nvPicPr>
+                  <pic:blipFill>
+                    <a:blip r:embed="rId7">
+                      <a:extLst>
+                        <a:ext uri="{28A0092B-C50C-407E-A947-70E740481C1C}">
+                          <a14:useLocalDpi xmlns:a14="http://schemas.microsoft.com/office/drawing/2010/main" val="0"/>
+                        </a:ext>
+                      </a:extLst>
+                    </a:blip>
+                    <a:srcRect/>
+                    <a:stretch>
+                      <a:fillRect/>
+                    </a:stretch>
+                  </pic:blipFill>
+                  <pic:spPr bwMode="auto">
+                    <a:xfrm>
+                      <a:off x="0" y="0"/>
+                      <a:ext cx="5105400" cy="4267200"/>
+                    </a:xfrm>
+                    <a:prstGeom prst="rect">
+                      <a:avLst/>
+                    </a:prstGeom>
+                    <a:noFill/>
+                    <a:ln>
+                      <a:noFill/>
+                    </a:ln>
+                  </pic:spPr>
+                </pic:pic>
+              </a:graphicData>
+            </a:graphic>
+          </wp:inline>
+        </w:drawing>
+      </w:r>
+    </w:p>
+    <w:p>
+      <w:pPr>
+        <w:pStyle w:val="NoSpacing"/>
+      </w:pPr>
+      <w:r>
+        <w:rPr>
+          <w:b/>
+        </w:rPr>
+        <w:t>Local</w:t>
+      </w:r>
+      <w:r>
+        <w:t xml:space="preserve">: </w:t>
+      </w:r>
+      <w:proofErr w:type="gramStart"/>
+      <w:r>
+        <w:t>C:\dev\</w:t>
+      </w:r>
+      <w:r>
+        <w:t>C:\dev\CSS-5_about-python</w:t>
+      </w:r>
+      <w:proofErr w:type="gramEnd"/>
+    </w:p>
+    <w:p>
+      <w:pPr>
+        <w:pStyle w:val="NoSpacing"/>
+        <w:ind w:firstLine="720"/>
+      </w:pPr>
+      <w:r>
+        <w:rPr>
+          <w:b/>
+        </w:rPr>
+        <w:t>Repo</w:t>
+      </w:r>
+      <w:r>
+        <w:t xml:space="preserve">: </w:t>
+      </w:r>
+      <w:r>
+        <w:t>CSS-5_about-python</w:t>
+      </w:r>
+    </w:p>
+    <w:p>
+      <w:pPr>
+        <w:pStyle w:val="NoSpacing"/>
+        <w:ind w:firstLine="720"/>
+      </w:pPr>
+      <w:r>
+        <w:tab/>
+      </w:r>
+      <w:r>
+        <w:rPr>
+          <w:b/>
+        </w:rPr>
+        <w:t>Branch</w:t>
+      </w:r>
+      <w:r>
+        <w:t>:</w:t>
+      </w:r>
+      <w:r>
+        <w:tab/>
+        <w:t>Master</w:t>
+      </w:r>
+    </w:p>
+    <w:p>
+      <w:pPr>
+        <w:pStyle w:val="NoSpacing"/>
+        <w:ind w:left="1440" w:firstLine="720"/>
+      </w:pPr>
+      <w:r>
+        <w:rPr>
+          <w:b/>
+        </w:rPr>
+        <w:t>Commit</w:t>
+      </w:r>
+      <w:r>
+        <w:t xml:space="preserve">: </w:t>
+      </w:r>
       <w:bookmarkStart w:id="0" w:name="_GoBack"/>
+      <w:r>
+        <w:t>Measure the actual ratios of the row heights and their corresponding columns widths;</w:t>
+      </w:r>
       <w:bookmarkEnd w:id="0"/>
     </w:p>
-    <w:p/>
+    <w:p>
+      <w:pPr>
+        <w:pStyle w:val="NoSpacing"/>
+        <w:ind w:left="1440" w:firstLine="720"/>
+      </w:pPr>
+      <w:r>
+        <w:rPr>
+          <w:b/>
+        </w:rPr>
+        <w:t>TODO</w:t>
+      </w:r>
+      <w:r>
+        <w:t xml:space="preserve">: </w:t>
+      </w:r>
+    </w:p>
+    <w:p>
+      <w:pPr>
+        <w:pStyle w:val="NoSpacing"/>
+      </w:pPr>
+    </w:p>
     <w:sectPr>
       <w:pgSz w:w="12240" w:h="15840"/>
       <w:pgMar w:top="1440" w:right="1440" w:bottom="1440" w:left="1440" w:header="720" w:footer="720" w:gutter="0"/>
@@ -166,6 +733,127 @@
     </w:sectPr>
   </w:body>
 </w:document>
+</file>
+
+<file path=word/numbering.xml><?xml version="1.0" encoding="utf-8"?>
+<w:numbering xmlns:wpc="http://schemas.microsoft.com/office/word/2010/wordprocessingCanvas" xmlns:cx="http://schemas.microsoft.com/office/drawing/2014/chartex" xmlns:cx1="http://schemas.microsoft.com/office/drawing/2015/9/8/chartex" xmlns:cx2="http://schemas.microsoft.com/office/drawing/2015/10/21/chartex" xmlns:cx3="http://schemas.microsoft.com/office/drawing/2016/5/9/chartex" xmlns:cx4="http://schemas.microsoft.com/office/drawing/2016/5/10/chartex" xmlns:cx5="http://schemas.microsoft.com/office/drawing/2016/5/11/chartex" xmlns:cx6="http://schemas.microsoft.com/office/drawing/2016/5/12/chartex" xmlns:cx7="http://schemas.microsoft.com/office/drawing/2016/5/13/chartex" xmlns:cx8="http://schemas.microsoft.com/office/drawing/2016/5/14/chartex" xmlns:mc="http://schemas.openxmlformats.org/markup-compatibility/2006" xmlns:aink="http://schemas.microsoft.com/office/drawing/2016/ink" xmlns:am3d="http://schemas.microsoft.com/office/drawing/2017/model3d" xmlns:o="urn:schemas-microsoft-com:office:office" xmlns:r="http://schemas.openxmlformats.org/officeDocument/2006/relationships" xmlns:m="http://schemas.openxmlformats.org/officeDocument/2006/math" xmlns:v="urn:schemas-microsoft-com:vml" xmlns:wp14="http://schemas.microsoft.com/office/word/2010/wordprocessingDrawing" xmlns:wp="http://schemas.openxmlformats.org/drawingml/2006/wordprocessingDrawing" xmlns:w10="urn:schemas-microsoft-com:office:word" xmlns:w="http://schemas.openxmlformats.org/wordprocessingml/2006/main" xmlns:w14="http://schemas.microsoft.com/office/word/2010/wordml" xmlns:w15="http://schemas.microsoft.com/office/word/2012/wordml" xmlns:w16cid="http://schemas.microsoft.com/office/word/2016/wordml/cid" xmlns:w16se="http://schemas.microsoft.com/office/word/2015/wordml/symex" xmlns:wpg="http://schemas.microsoft.com/office/word/2010/wordprocessingGroup" xmlns:wpi="http://schemas.microsoft.com/office/word/2010/wordprocessingInk" xmlns:wne="http://schemas.microsoft.com/office/word/2006/wordml" xmlns:wps="http://schemas.microsoft.com/office/word/2010/wordprocessingShape" mc:Ignorable="w14 w15 w16se w16cid wp14">
+  <w:abstractNum w:abstractNumId="0" w15:restartNumberingAfterBreak="0">
+    <w:nsid w:val="4CF04683"/>
+    <w:multiLevelType w:val="hybridMultilevel"/>
+    <w:tmpl w:val="85F6BF34"/>
+    <w:lvl w:ilvl="0" w:tplc="04090001">
+      <w:start w:val="1"/>
+      <w:numFmt w:val="bullet"/>
+      <w:lvlText w:val=""/>
+      <w:lvlJc w:val="left"/>
+      <w:pPr>
+        <w:ind w:left="720" w:hanging="360"/>
+      </w:pPr>
+      <w:rPr>
+        <w:rFonts w:ascii="Symbol" w:hAnsi="Symbol" w:hint="default"/>
+      </w:rPr>
+    </w:lvl>
+    <w:lvl w:ilvl="1" w:tplc="04090003">
+      <w:start w:val="1"/>
+      <w:numFmt w:val="bullet"/>
+      <w:lvlText w:val="o"/>
+      <w:lvlJc w:val="left"/>
+      <w:pPr>
+        <w:ind w:left="1440" w:hanging="360"/>
+      </w:pPr>
+      <w:rPr>
+        <w:rFonts w:ascii="Courier New" w:hAnsi="Courier New" w:cs="Courier New" w:hint="default"/>
+      </w:rPr>
+    </w:lvl>
+    <w:lvl w:ilvl="2" w:tplc="04090005">
+      <w:start w:val="1"/>
+      <w:numFmt w:val="bullet"/>
+      <w:lvlText w:val=""/>
+      <w:lvlJc w:val="left"/>
+      <w:pPr>
+        <w:ind w:left="2160" w:hanging="360"/>
+      </w:pPr>
+      <w:rPr>
+        <w:rFonts w:ascii="Wingdings" w:hAnsi="Wingdings" w:hint="default"/>
+      </w:rPr>
+    </w:lvl>
+    <w:lvl w:ilvl="3" w:tplc="04090001">
+      <w:start w:val="1"/>
+      <w:numFmt w:val="bullet"/>
+      <w:lvlText w:val=""/>
+      <w:lvlJc w:val="left"/>
+      <w:pPr>
+        <w:ind w:left="2880" w:hanging="360"/>
+      </w:pPr>
+      <w:rPr>
+        <w:rFonts w:ascii="Symbol" w:hAnsi="Symbol" w:hint="default"/>
+      </w:rPr>
+    </w:lvl>
+    <w:lvl w:ilvl="4" w:tplc="04090003">
+      <w:start w:val="1"/>
+      <w:numFmt w:val="bullet"/>
+      <w:lvlText w:val="o"/>
+      <w:lvlJc w:val="left"/>
+      <w:pPr>
+        <w:ind w:left="3600" w:hanging="360"/>
+      </w:pPr>
+      <w:rPr>
+        <w:rFonts w:ascii="Courier New" w:hAnsi="Courier New" w:cs="Courier New" w:hint="default"/>
+      </w:rPr>
+    </w:lvl>
+    <w:lvl w:ilvl="5" w:tplc="04090005" w:tentative="1">
+      <w:start w:val="1"/>
+      <w:numFmt w:val="bullet"/>
+      <w:lvlText w:val=""/>
+      <w:lvlJc w:val="left"/>
+      <w:pPr>
+        <w:ind w:left="4320" w:hanging="360"/>
+      </w:pPr>
+      <w:rPr>
+        <w:rFonts w:ascii="Wingdings" w:hAnsi="Wingdings" w:hint="default"/>
+      </w:rPr>
+    </w:lvl>
+    <w:lvl w:ilvl="6" w:tplc="04090001" w:tentative="1">
+      <w:start w:val="1"/>
+      <w:numFmt w:val="bullet"/>
+      <w:lvlText w:val=""/>
+      <w:lvlJc w:val="left"/>
+      <w:pPr>
+        <w:ind w:left="5040" w:hanging="360"/>
+      </w:pPr>
+      <w:rPr>
+        <w:rFonts w:ascii="Symbol" w:hAnsi="Symbol" w:hint="default"/>
+      </w:rPr>
+    </w:lvl>
+    <w:lvl w:ilvl="7" w:tplc="04090003" w:tentative="1">
+      <w:start w:val="1"/>
+      <w:numFmt w:val="bullet"/>
+      <w:lvlText w:val="o"/>
+      <w:lvlJc w:val="left"/>
+      <w:pPr>
+        <w:ind w:left="5760" w:hanging="360"/>
+      </w:pPr>
+      <w:rPr>
+        <w:rFonts w:ascii="Courier New" w:hAnsi="Courier New" w:cs="Courier New" w:hint="default"/>
+      </w:rPr>
+    </w:lvl>
+    <w:lvl w:ilvl="8" w:tplc="04090005" w:tentative="1">
+      <w:start w:val="1"/>
+      <w:numFmt w:val="bullet"/>
+      <w:lvlText w:val=""/>
+      <w:lvlJc w:val="left"/>
+      <w:pPr>
+        <w:ind w:left="6480" w:hanging="360"/>
+      </w:pPr>
+      <w:rPr>
+        <w:rFonts w:ascii="Wingdings" w:hAnsi="Wingdings" w:hint="default"/>
+      </w:rPr>
+    </w:lvl>
+  </w:abstractNum>
+  <w:num w:numId="1">
+    <w:abstractNumId w:val="0"/>
+  </w:num>
+</w:numbering>
 </file>
 
 <file path=word/styles.xml><?xml version="1.0" encoding="utf-8"?>

</xml_diff>

<commit_message>
Added three boxes in top row. The dimensions are not correct yet. NOTE: Why are there margins between the blocks horizontally? See work-log for details.
</commit_message>
<xml_diff>
--- a/log_CSS-5_about-python.docx
+++ b/log_CSS-5_about-python.docx
@@ -697,18 +697,192 @@
         <w:t>Commit</w:t>
       </w:r>
       <w:r>
+        <w:t>: Measure the actual ratios of the row heights and their corresponding columns widths;</w:t>
+      </w:r>
+    </w:p>
+    <w:p>
+      <w:pPr>
+        <w:pStyle w:val="NoSpacing"/>
+        <w:ind w:left="2160" w:firstLine="720"/>
+      </w:pPr>
+      <w:r>
+        <w:rPr>
+          <w:b/>
+        </w:rPr>
+        <w:t>TODO</w:t>
+      </w:r>
+      <w:r>
         <w:t xml:space="preserve">: </w:t>
       </w:r>
+    </w:p>
+    <w:p>
+      <w:r>
+        <w:br w:type="page"/>
+      </w:r>
+    </w:p>
+    <w:p>
+      <w:pPr>
+        <w:pStyle w:val="NoSpacing"/>
+      </w:pPr>
+      <w:r>
+        <w:rPr>
+          <w:noProof/>
+        </w:rPr>
+        <w:lastRenderedPageBreak/>
+        <w:drawing>
+          <wp:inline distT="0" distB="0" distL="0" distR="0">
+            <wp:extent cx="5105400" cy="4343400"/>
+            <wp:effectExtent l="0" t="0" r="0" b="0"/>
+            <wp:docPr id="4" name="Picture 4"/>
+            <wp:cNvGraphicFramePr>
+              <a:graphicFrameLocks xmlns:a="http://schemas.openxmlformats.org/drawingml/2006/main" noChangeAspect="1"/>
+            </wp:cNvGraphicFramePr>
+            <a:graphic xmlns:a="http://schemas.openxmlformats.org/drawingml/2006/main">
+              <a:graphicData uri="http://schemas.openxmlformats.org/drawingml/2006/picture">
+                <pic:pic xmlns:pic="http://schemas.openxmlformats.org/drawingml/2006/picture">
+                  <pic:nvPicPr>
+                    <pic:cNvPr id="0" name="Picture 4"/>
+                    <pic:cNvPicPr>
+                      <a:picLocks noChangeAspect="1" noChangeArrowheads="1"/>
+                    </pic:cNvPicPr>
+                  </pic:nvPicPr>
+                  <pic:blipFill>
+                    <a:blip r:embed="rId8">
+                      <a:extLst>
+                        <a:ext uri="{28A0092B-C50C-407E-A947-70E740481C1C}">
+                          <a14:useLocalDpi xmlns:a14="http://schemas.microsoft.com/office/drawing/2010/main" val="0"/>
+                        </a:ext>
+                      </a:extLst>
+                    </a:blip>
+                    <a:srcRect/>
+                    <a:stretch>
+                      <a:fillRect/>
+                    </a:stretch>
+                  </pic:blipFill>
+                  <pic:spPr bwMode="auto">
+                    <a:xfrm>
+                      <a:off x="0" y="0"/>
+                      <a:ext cx="5105400" cy="4343400"/>
+                    </a:xfrm>
+                    <a:prstGeom prst="rect">
+                      <a:avLst/>
+                    </a:prstGeom>
+                    <a:noFill/>
+                    <a:ln>
+                      <a:noFill/>
+                    </a:ln>
+                  </pic:spPr>
+                </pic:pic>
+              </a:graphicData>
+            </a:graphic>
+          </wp:inline>
+        </w:drawing>
+      </w:r>
+    </w:p>
+    <w:p>
+      <w:pPr>
+        <w:pStyle w:val="NoSpacing"/>
+      </w:pPr>
+      <w:r>
+        <w:rPr>
+          <w:b/>
+        </w:rPr>
+        <w:t>Local</w:t>
+      </w:r>
+      <w:r>
+        <w:t xml:space="preserve">: </w:t>
+      </w:r>
+      <w:proofErr w:type="gramStart"/>
+      <w:r>
+        <w:t>C:\dev\</w:t>
+      </w:r>
+      <w:r>
+        <w:t>C:\dev\CSS-5_about-python</w:t>
+      </w:r>
+      <w:proofErr w:type="gramEnd"/>
+    </w:p>
+    <w:p>
+      <w:pPr>
+        <w:pStyle w:val="NoSpacing"/>
+        <w:ind w:firstLine="720"/>
+      </w:pPr>
+      <w:r>
+        <w:rPr>
+          <w:b/>
+        </w:rPr>
+        <w:t>Repo</w:t>
+      </w:r>
+      <w:r>
+        <w:t xml:space="preserve">: </w:t>
+      </w:r>
+      <w:r>
+        <w:t>CSS-5_about-python</w:t>
+      </w:r>
+    </w:p>
+    <w:p>
+      <w:pPr>
+        <w:pStyle w:val="NoSpacing"/>
+        <w:ind w:firstLine="720"/>
+      </w:pPr>
+      <w:r>
+        <w:tab/>
+      </w:r>
+      <w:r>
+        <w:rPr>
+          <w:b/>
+        </w:rPr>
+        <w:t>Branch</w:t>
+      </w:r>
+      <w:r>
+        <w:t>:</w:t>
+      </w:r>
+      <w:r>
+        <w:tab/>
+        <w:t>Master</w:t>
+      </w:r>
+    </w:p>
+    <w:p>
+      <w:pPr>
+        <w:pStyle w:val="NoSpacing"/>
+        <w:ind w:left="1440" w:firstLine="720"/>
+      </w:pPr>
+      <w:r>
+        <w:rPr>
+          <w:b/>
+        </w:rPr>
+        <w:t>Commit</w:t>
+      </w:r>
+      <w:r>
+        <w:t xml:space="preserve">: </w:t>
+      </w:r>
       <w:bookmarkStart w:id="0" w:name="_GoBack"/>
       <w:r>
-        <w:t>Measure the actual ratios of the row heights and their corresponding columns widths;</w:t>
-      </w:r>
-      <w:bookmarkEnd w:id="0"/>
-    </w:p>
-    <w:p>
-      <w:pPr>
-        <w:pStyle w:val="NoSpacing"/>
-        <w:ind w:left="1440" w:firstLine="720"/>
+        <w:t>Added three boxes in top row. The dimensions are not correct yet.</w:t>
+      </w:r>
+      <w:r>
+        <w:t xml:space="preserve"> NOTE: Why are </w:t>
+      </w:r>
+      <w:r>
+        <w:t xml:space="preserve">there </w:t>
+      </w:r>
+      <w:r>
+        <w:t>margins between the blocks horizontally?</w:t>
+      </w:r>
+      <w:r>
+        <w:t xml:space="preserve"> See </w:t>
+      </w:r>
+      <w:r>
+        <w:t>work-</w:t>
+      </w:r>
+      <w:r>
+        <w:t>log for details.</w:t>
+      </w:r>
+    </w:p>
+    <w:bookmarkEnd w:id="0"/>
+    <w:p>
+      <w:pPr>
+        <w:pStyle w:val="NoSpacing"/>
+        <w:ind w:left="2160" w:firstLine="720"/>
       </w:pPr>
       <w:r>
         <w:rPr>

</xml_diff>

<commit_message>
Added middle rounded row.
</commit_message>
<xml_diff>
--- a/log_CSS-5_about-python.docx
+++ b/log_CSS-5_about-python.docx
@@ -117,6 +117,7 @@
       <w:pPr>
         <w:pStyle w:val="NoSpacing"/>
       </w:pPr>
+      <w:bookmarkStart w:id="0" w:name="_Hlk9514074"/>
       <w:r>
         <w:rPr>
           <w:b/>
@@ -211,6 +212,7 @@
         <w:t>Measure the actual ratios of the row heights and their corresponding columns widths;</w:t>
       </w:r>
     </w:p>
+    <w:bookmarkEnd w:id="0"/>
     <w:p/>
     <w:p>
       <w:pPr>
@@ -853,32 +855,506 @@
         <w:t>Commit</w:t>
       </w:r>
       <w:r>
+        <w:t>: Added three boxes in top row. The dimensions are not correct yet.</w:t>
+      </w:r>
+      <w:r>
+        <w:t xml:space="preserve"> NOTE: Why are </w:t>
+      </w:r>
+      <w:r>
+        <w:t xml:space="preserve">there </w:t>
+      </w:r>
+      <w:r>
+        <w:t>margins between the blocks horizontally?</w:t>
+      </w:r>
+      <w:r>
+        <w:t xml:space="preserve"> See </w:t>
+      </w:r>
+      <w:r>
+        <w:t>work-</w:t>
+      </w:r>
+      <w:r>
+        <w:t>log for details.</w:t>
+      </w:r>
+    </w:p>
+    <w:p>
+      <w:pPr>
+        <w:pStyle w:val="NoSpacing"/>
+        <w:ind w:left="2160" w:firstLine="720"/>
+      </w:pPr>
+      <w:r>
+        <w:rPr>
+          <w:b/>
+        </w:rPr>
+        <w:t>TODO</w:t>
+      </w:r>
+      <w:r>
         <w:t xml:space="preserve">: </w:t>
       </w:r>
-      <w:bookmarkStart w:id="0" w:name="_GoBack"/>
-      <w:r>
-        <w:t>Added three boxes in top row. The dimensions are not correct yet.</w:t>
-      </w:r>
-      <w:r>
-        <w:t xml:space="preserve"> NOTE: Why are </w:t>
-      </w:r>
-      <w:r>
-        <w:t xml:space="preserve">there </w:t>
-      </w:r>
-      <w:r>
-        <w:t>margins between the blocks horizontally?</w:t>
-      </w:r>
-      <w:r>
-        <w:t xml:space="preserve"> See </w:t>
-      </w:r>
-      <w:r>
-        <w:t>work-</w:t>
-      </w:r>
-      <w:r>
-        <w:t>log for details.</w:t>
-      </w:r>
-    </w:p>
-    <w:bookmarkEnd w:id="0"/>
+    </w:p>
+    <w:p>
+      <w:pPr>
+        <w:pStyle w:val="NoSpacing"/>
+      </w:pPr>
+      <w:r>
+        <w:rPr>
+          <w:noProof/>
+        </w:rPr>
+        <w:lastRenderedPageBreak/>
+        <w:drawing>
+          <wp:inline distT="0" distB="0" distL="0" distR="0">
+            <wp:extent cx="5135245" cy="4323080"/>
+            <wp:effectExtent l="0" t="0" r="8255" b="1270"/>
+            <wp:docPr id="5" name="Picture 5"/>
+            <wp:cNvGraphicFramePr>
+              <a:graphicFrameLocks xmlns:a="http://schemas.openxmlformats.org/drawingml/2006/main" noChangeAspect="1"/>
+            </wp:cNvGraphicFramePr>
+            <a:graphic xmlns:a="http://schemas.openxmlformats.org/drawingml/2006/main">
+              <a:graphicData uri="http://schemas.openxmlformats.org/drawingml/2006/picture">
+                <pic:pic xmlns:pic="http://schemas.openxmlformats.org/drawingml/2006/picture">
+                  <pic:nvPicPr>
+                    <pic:cNvPr id="0" name="Picture 5"/>
+                    <pic:cNvPicPr>
+                      <a:picLocks noChangeAspect="1" noChangeArrowheads="1"/>
+                    </pic:cNvPicPr>
+                  </pic:nvPicPr>
+                  <pic:blipFill>
+                    <a:blip r:embed="rId9">
+                      <a:extLst>
+                        <a:ext uri="{28A0092B-C50C-407E-A947-70E740481C1C}">
+                          <a14:useLocalDpi xmlns:a14="http://schemas.microsoft.com/office/drawing/2010/main" val="0"/>
+                        </a:ext>
+                      </a:extLst>
+                    </a:blip>
+                    <a:srcRect/>
+                    <a:stretch>
+                      <a:fillRect/>
+                    </a:stretch>
+                  </pic:blipFill>
+                  <pic:spPr bwMode="auto">
+                    <a:xfrm>
+                      <a:off x="0" y="0"/>
+                      <a:ext cx="5135245" cy="4323080"/>
+                    </a:xfrm>
+                    <a:prstGeom prst="rect">
+                      <a:avLst/>
+                    </a:prstGeom>
+                    <a:noFill/>
+                    <a:ln>
+                      <a:noFill/>
+                    </a:ln>
+                  </pic:spPr>
+                </pic:pic>
+              </a:graphicData>
+            </a:graphic>
+          </wp:inline>
+        </w:drawing>
+      </w:r>
+    </w:p>
+    <w:p>
+      <w:pPr>
+        <w:pStyle w:val="NoSpacing"/>
+      </w:pPr>
+      <w:r>
+        <w:rPr>
+          <w:b/>
+        </w:rPr>
+        <w:t>Local</w:t>
+      </w:r>
+      <w:r>
+        <w:t xml:space="preserve">: </w:t>
+      </w:r>
+      <w:proofErr w:type="gramStart"/>
+      <w:r>
+        <w:t>C:\dev\</w:t>
+      </w:r>
+      <w:r>
+        <w:t>C:\dev\CSS-5_about-python</w:t>
+      </w:r>
+      <w:proofErr w:type="gramEnd"/>
+    </w:p>
+    <w:p>
+      <w:pPr>
+        <w:pStyle w:val="NoSpacing"/>
+        <w:ind w:firstLine="720"/>
+      </w:pPr>
+      <w:r>
+        <w:rPr>
+          <w:b/>
+        </w:rPr>
+        <w:t>Repo</w:t>
+      </w:r>
+      <w:r>
+        <w:t xml:space="preserve">: </w:t>
+      </w:r>
+      <w:r>
+        <w:t>CSS-5_about-python</w:t>
+      </w:r>
+    </w:p>
+    <w:p>
+      <w:pPr>
+        <w:pStyle w:val="NoSpacing"/>
+        <w:ind w:firstLine="720"/>
+      </w:pPr>
+      <w:r>
+        <w:tab/>
+      </w:r>
+      <w:r>
+        <w:rPr>
+          <w:b/>
+        </w:rPr>
+        <w:t>Branch</w:t>
+      </w:r>
+      <w:r>
+        <w:t>:</w:t>
+      </w:r>
+      <w:r>
+        <w:tab/>
+        <w:t>Master</w:t>
+      </w:r>
+    </w:p>
+    <w:p>
+      <w:pPr>
+        <w:pStyle w:val="NoSpacing"/>
+        <w:ind w:left="1440" w:firstLine="720"/>
+      </w:pPr>
+      <w:r>
+        <w:rPr>
+          <w:b/>
+        </w:rPr>
+        <w:t>Commit</w:t>
+      </w:r>
+      <w:r>
+        <w:t>: Added all the columns for each row.</w:t>
+      </w:r>
+    </w:p>
+    <w:p>
+      <w:pPr>
+        <w:pStyle w:val="NoSpacing"/>
+        <w:ind w:left="2160" w:firstLine="720"/>
+      </w:pPr>
+      <w:r>
+        <w:rPr>
+          <w:b/>
+        </w:rPr>
+        <w:t>TODO</w:t>
+      </w:r>
+      <w:r>
+        <w:t xml:space="preserve">: </w:t>
+      </w:r>
+      <w:r>
+        <w:t>Add in transparencies</w:t>
+      </w:r>
+    </w:p>
+    <w:p>
+      <w:pPr>
+        <w:pStyle w:val="NoSpacing"/>
+      </w:pPr>
+    </w:p>
+    <w:p>
+      <w:r>
+        <w:br w:type="page"/>
+      </w:r>
+    </w:p>
+    <w:p>
+      <w:pPr>
+        <w:pStyle w:val="NoSpacing"/>
+      </w:pPr>
+      <w:r>
+        <w:rPr>
+          <w:noProof/>
+        </w:rPr>
+        <w:lastRenderedPageBreak/>
+        <w:drawing>
+          <wp:inline distT="0" distB="0" distL="0" distR="0">
+            <wp:extent cx="5943600" cy="4937760"/>
+            <wp:effectExtent l="0" t="0" r="0" b="0"/>
+            <wp:docPr id="6" name="Picture 6"/>
+            <wp:cNvGraphicFramePr>
+              <a:graphicFrameLocks xmlns:a="http://schemas.openxmlformats.org/drawingml/2006/main" noChangeAspect="1"/>
+            </wp:cNvGraphicFramePr>
+            <a:graphic xmlns:a="http://schemas.openxmlformats.org/drawingml/2006/main">
+              <a:graphicData uri="http://schemas.openxmlformats.org/drawingml/2006/picture">
+                <pic:pic xmlns:pic="http://schemas.openxmlformats.org/drawingml/2006/picture">
+                  <pic:nvPicPr>
+                    <pic:cNvPr id="0" name="Picture 1"/>
+                    <pic:cNvPicPr>
+                      <a:picLocks noChangeAspect="1" noChangeArrowheads="1"/>
+                    </pic:cNvPicPr>
+                  </pic:nvPicPr>
+                  <pic:blipFill>
+                    <a:blip r:embed="rId10">
+                      <a:extLst>
+                        <a:ext uri="{28A0092B-C50C-407E-A947-70E740481C1C}">
+                          <a14:useLocalDpi xmlns:a14="http://schemas.microsoft.com/office/drawing/2010/main" val="0"/>
+                        </a:ext>
+                      </a:extLst>
+                    </a:blip>
+                    <a:srcRect/>
+                    <a:stretch>
+                      <a:fillRect/>
+                    </a:stretch>
+                  </pic:blipFill>
+                  <pic:spPr bwMode="auto">
+                    <a:xfrm>
+                      <a:off x="0" y="0"/>
+                      <a:ext cx="5943600" cy="4937760"/>
+                    </a:xfrm>
+                    <a:prstGeom prst="rect">
+                      <a:avLst/>
+                    </a:prstGeom>
+                    <a:noFill/>
+                    <a:ln>
+                      <a:noFill/>
+                    </a:ln>
+                  </pic:spPr>
+                </pic:pic>
+              </a:graphicData>
+            </a:graphic>
+          </wp:inline>
+        </w:drawing>
+      </w:r>
+    </w:p>
+    <w:p>
+      <w:pPr>
+        <w:pStyle w:val="NoSpacing"/>
+      </w:pPr>
+      <w:r>
+        <w:rPr>
+          <w:b/>
+        </w:rPr>
+        <w:t>Local</w:t>
+      </w:r>
+      <w:r>
+        <w:t xml:space="preserve">: </w:t>
+      </w:r>
+      <w:proofErr w:type="gramStart"/>
+      <w:r>
+        <w:t>C:\dev\</w:t>
+      </w:r>
+      <w:r>
+        <w:t>C:\dev\CSS-5_about-python</w:t>
+      </w:r>
+      <w:proofErr w:type="gramEnd"/>
+    </w:p>
+    <w:p>
+      <w:pPr>
+        <w:pStyle w:val="NoSpacing"/>
+        <w:ind w:firstLine="720"/>
+      </w:pPr>
+      <w:r>
+        <w:rPr>
+          <w:b/>
+        </w:rPr>
+        <w:t>Repo</w:t>
+      </w:r>
+      <w:r>
+        <w:t xml:space="preserve">: </w:t>
+      </w:r>
+      <w:r>
+        <w:t>CSS-5_about-python</w:t>
+      </w:r>
+    </w:p>
+    <w:p>
+      <w:pPr>
+        <w:pStyle w:val="NoSpacing"/>
+        <w:ind w:firstLine="720"/>
+      </w:pPr>
+      <w:r>
+        <w:tab/>
+      </w:r>
+      <w:r>
+        <w:rPr>
+          <w:b/>
+        </w:rPr>
+        <w:t>Branch</w:t>
+      </w:r>
+      <w:r>
+        <w:t>:</w:t>
+      </w:r>
+      <w:r>
+        <w:tab/>
+        <w:t>Master</w:t>
+      </w:r>
+    </w:p>
+    <w:p>
+      <w:pPr>
+        <w:pStyle w:val="NoSpacing"/>
+        <w:ind w:left="1440" w:firstLine="720"/>
+      </w:pPr>
+      <w:r>
+        <w:rPr>
+          <w:b/>
+        </w:rPr>
+        <w:t>Commit</w:t>
+      </w:r>
+      <w:r>
+        <w:t xml:space="preserve">: </w:t>
+      </w:r>
+      <w:r>
+        <w:t>Started over. Fixed the size of each of the rows. Added transparent template.</w:t>
+      </w:r>
+    </w:p>
+    <w:p>
+      <w:pPr>
+        <w:pStyle w:val="NoSpacing"/>
+        <w:ind w:left="2160" w:firstLine="720"/>
+      </w:pPr>
+      <w:r>
+        <w:rPr>
+          <w:b/>
+        </w:rPr>
+        <w:t>TODO</w:t>
+      </w:r>
+      <w:r>
+        <w:t xml:space="preserve">: </w:t>
+      </w:r>
+    </w:p>
+    <w:p>
+      <w:r>
+        <w:br w:type="page"/>
+      </w:r>
+    </w:p>
+    <w:p>
+      <w:pPr>
+        <w:pStyle w:val="NoSpacing"/>
+      </w:pPr>
+      <w:r>
+        <w:rPr>
+          <w:noProof/>
+        </w:rPr>
+        <w:lastRenderedPageBreak/>
+        <w:drawing>
+          <wp:inline distT="0" distB="0" distL="0" distR="0">
+            <wp:extent cx="5943600" cy="4968875"/>
+            <wp:effectExtent l="0" t="0" r="0" b="3175"/>
+            <wp:docPr id="8" name="Picture 8"/>
+            <wp:cNvGraphicFramePr>
+              <a:graphicFrameLocks xmlns:a="http://schemas.openxmlformats.org/drawingml/2006/main" noChangeAspect="1"/>
+            </wp:cNvGraphicFramePr>
+            <a:graphic xmlns:a="http://schemas.openxmlformats.org/drawingml/2006/main">
+              <a:graphicData uri="http://schemas.openxmlformats.org/drawingml/2006/picture">
+                <pic:pic xmlns:pic="http://schemas.openxmlformats.org/drawingml/2006/picture">
+                  <pic:nvPicPr>
+                    <pic:cNvPr id="0" name="Picture 3"/>
+                    <pic:cNvPicPr>
+                      <a:picLocks noChangeAspect="1" noChangeArrowheads="1"/>
+                    </pic:cNvPicPr>
+                  </pic:nvPicPr>
+                  <pic:blipFill>
+                    <a:blip r:embed="rId11">
+                      <a:extLst>
+                        <a:ext uri="{28A0092B-C50C-407E-A947-70E740481C1C}">
+                          <a14:useLocalDpi xmlns:a14="http://schemas.microsoft.com/office/drawing/2010/main" val="0"/>
+                        </a:ext>
+                      </a:extLst>
+                    </a:blip>
+                    <a:srcRect/>
+                    <a:stretch>
+                      <a:fillRect/>
+                    </a:stretch>
+                  </pic:blipFill>
+                  <pic:spPr bwMode="auto">
+                    <a:xfrm>
+                      <a:off x="0" y="0"/>
+                      <a:ext cx="5943600" cy="4968875"/>
+                    </a:xfrm>
+                    <a:prstGeom prst="rect">
+                      <a:avLst/>
+                    </a:prstGeom>
+                    <a:noFill/>
+                    <a:ln>
+                      <a:noFill/>
+                    </a:ln>
+                  </pic:spPr>
+                </pic:pic>
+              </a:graphicData>
+            </a:graphic>
+          </wp:inline>
+        </w:drawing>
+      </w:r>
+    </w:p>
+    <w:p>
+      <w:pPr>
+        <w:pStyle w:val="NoSpacing"/>
+      </w:pPr>
+      <w:r>
+        <w:rPr>
+          <w:b/>
+        </w:rPr>
+        <w:t>Local</w:t>
+      </w:r>
+      <w:r>
+        <w:t xml:space="preserve">: </w:t>
+      </w:r>
+      <w:proofErr w:type="gramStart"/>
+      <w:r>
+        <w:t>C:\dev\</w:t>
+      </w:r>
+      <w:r>
+        <w:t>C:\dev\CSS-5_about-python</w:t>
+      </w:r>
+      <w:proofErr w:type="gramEnd"/>
+    </w:p>
+    <w:p>
+      <w:pPr>
+        <w:pStyle w:val="NoSpacing"/>
+        <w:ind w:firstLine="720"/>
+      </w:pPr>
+      <w:r>
+        <w:rPr>
+          <w:b/>
+        </w:rPr>
+        <w:t>Repo</w:t>
+      </w:r>
+      <w:r>
+        <w:t xml:space="preserve">: </w:t>
+      </w:r>
+      <w:r>
+        <w:t>CSS-5_about-python</w:t>
+      </w:r>
+    </w:p>
+    <w:p>
+      <w:pPr>
+        <w:pStyle w:val="NoSpacing"/>
+        <w:ind w:firstLine="720"/>
+      </w:pPr>
+      <w:r>
+        <w:tab/>
+      </w:r>
+      <w:r>
+        <w:rPr>
+          <w:b/>
+        </w:rPr>
+        <w:t>Branch</w:t>
+      </w:r>
+      <w:r>
+        <w:t>:</w:t>
+      </w:r>
+      <w:r>
+        <w:tab/>
+        <w:t>Master</w:t>
+      </w:r>
+    </w:p>
+    <w:p>
+      <w:pPr>
+        <w:pStyle w:val="NoSpacing"/>
+        <w:ind w:left="1440" w:firstLine="720"/>
+      </w:pPr>
+      <w:r>
+        <w:rPr>
+          <w:b/>
+        </w:rPr>
+        <w:t>Commit</w:t>
+      </w:r>
+      <w:r>
+        <w:t xml:space="preserve">: </w:t>
+      </w:r>
+      <w:r>
+        <w:t>Added upper left Python image.</w:t>
+      </w:r>
+      <w:bookmarkStart w:id="1" w:name="_GoBack"/>
+      <w:bookmarkEnd w:id="1"/>
+    </w:p>
     <w:p>
       <w:pPr>
         <w:pStyle w:val="NoSpacing"/>

</xml_diff>

<commit_message>
Added text second row.
</commit_message>
<xml_diff>
--- a/log_CSS-5_about-python.docx
+++ b/log_CSS-5_about-python.docx
@@ -1352,7 +1352,325 @@
       <w:r>
         <w:t>Added upper left Python image.</w:t>
       </w:r>
+    </w:p>
+    <w:p>
+      <w:pPr>
+        <w:pStyle w:val="NoSpacing"/>
+        <w:ind w:left="2160" w:firstLine="720"/>
+      </w:pPr>
+      <w:r>
+        <w:rPr>
+          <w:b/>
+        </w:rPr>
+        <w:t>TODO</w:t>
+      </w:r>
+      <w:r>
+        <w:t xml:space="preserve">: </w:t>
+      </w:r>
+    </w:p>
+    <w:p>
+      <w:pPr>
+        <w:pStyle w:val="NoSpacing"/>
+      </w:pPr>
+    </w:p>
+    <w:p>
+      <w:pPr>
+        <w:pStyle w:val="NoSpacing"/>
+      </w:pPr>
+      <w:r>
+        <w:rPr>
+          <w:noProof/>
+        </w:rPr>
+        <w:lastRenderedPageBreak/>
+        <w:drawing>
+          <wp:inline distT="0" distB="0" distL="0" distR="0">
+            <wp:extent cx="5943600" cy="4994910"/>
+            <wp:effectExtent l="0" t="0" r="0" b="0"/>
+            <wp:docPr id="9" name="Picture 9"/>
+            <wp:cNvGraphicFramePr>
+              <a:graphicFrameLocks xmlns:a="http://schemas.openxmlformats.org/drawingml/2006/main" noChangeAspect="1"/>
+            </wp:cNvGraphicFramePr>
+            <a:graphic xmlns:a="http://schemas.openxmlformats.org/drawingml/2006/main">
+              <a:graphicData uri="http://schemas.openxmlformats.org/drawingml/2006/picture">
+                <pic:pic xmlns:pic="http://schemas.openxmlformats.org/drawingml/2006/picture">
+                  <pic:nvPicPr>
+                    <pic:cNvPr id="0" name="Picture 4"/>
+                    <pic:cNvPicPr>
+                      <a:picLocks noChangeAspect="1" noChangeArrowheads="1"/>
+                    </pic:cNvPicPr>
+                  </pic:nvPicPr>
+                  <pic:blipFill>
+                    <a:blip r:embed="rId12">
+                      <a:extLst>
+                        <a:ext uri="{28A0092B-C50C-407E-A947-70E740481C1C}">
+                          <a14:useLocalDpi xmlns:a14="http://schemas.microsoft.com/office/drawing/2010/main" val="0"/>
+                        </a:ext>
+                      </a:extLst>
+                    </a:blip>
+                    <a:srcRect/>
+                    <a:stretch>
+                      <a:fillRect/>
+                    </a:stretch>
+                  </pic:blipFill>
+                  <pic:spPr bwMode="auto">
+                    <a:xfrm>
+                      <a:off x="0" y="0"/>
+                      <a:ext cx="5943600" cy="4994910"/>
+                    </a:xfrm>
+                    <a:prstGeom prst="rect">
+                      <a:avLst/>
+                    </a:prstGeom>
+                    <a:noFill/>
+                    <a:ln>
+                      <a:noFill/>
+                    </a:ln>
+                  </pic:spPr>
+                </pic:pic>
+              </a:graphicData>
+            </a:graphic>
+          </wp:inline>
+        </w:drawing>
+      </w:r>
+    </w:p>
+    <w:p>
+      <w:pPr>
+        <w:pStyle w:val="NoSpacing"/>
+      </w:pPr>
+      <w:r>
+        <w:rPr>
+          <w:b/>
+        </w:rPr>
+        <w:t>Local</w:t>
+      </w:r>
+      <w:r>
+        <w:t xml:space="preserve">: </w:t>
+      </w:r>
+      <w:proofErr w:type="gramStart"/>
+      <w:r>
+        <w:t>C:\dev\</w:t>
+      </w:r>
+      <w:r>
+        <w:t>C:\dev\CSS-5_about-python</w:t>
+      </w:r>
+      <w:proofErr w:type="gramEnd"/>
+    </w:p>
+    <w:p>
+      <w:pPr>
+        <w:pStyle w:val="NoSpacing"/>
+        <w:ind w:firstLine="720"/>
+      </w:pPr>
+      <w:r>
+        <w:rPr>
+          <w:b/>
+        </w:rPr>
+        <w:t>Repo</w:t>
+      </w:r>
+      <w:r>
+        <w:t xml:space="preserve">: </w:t>
+      </w:r>
+      <w:r>
+        <w:t>CSS-5_about-python</w:t>
+      </w:r>
+    </w:p>
+    <w:p>
+      <w:pPr>
+        <w:pStyle w:val="NoSpacing"/>
+        <w:ind w:firstLine="720"/>
+      </w:pPr>
+      <w:r>
+        <w:tab/>
+      </w:r>
+      <w:r>
+        <w:rPr>
+          <w:b/>
+        </w:rPr>
+        <w:t>Branch</w:t>
+      </w:r>
+      <w:r>
+        <w:t>:</w:t>
+      </w:r>
+      <w:r>
+        <w:tab/>
+        <w:t>Master</w:t>
+      </w:r>
+    </w:p>
+    <w:p>
+      <w:pPr>
+        <w:pStyle w:val="NoSpacing"/>
+        <w:ind w:left="1440" w:firstLine="720"/>
+      </w:pPr>
+      <w:r>
+        <w:rPr>
+          <w:b/>
+        </w:rPr>
+        <w:t>Commit</w:t>
+      </w:r>
+      <w:r>
+        <w:t xml:space="preserve">: </w:t>
+      </w:r>
+      <w:r>
+        <w:t>Added middle rounded row.</w:t>
+      </w:r>
+    </w:p>
+    <w:p>
+      <w:pPr>
+        <w:pStyle w:val="NoSpacing"/>
+        <w:ind w:left="2160" w:firstLine="720"/>
+      </w:pPr>
+      <w:r>
+        <w:rPr>
+          <w:b/>
+        </w:rPr>
+        <w:t>TODO</w:t>
+      </w:r>
+      <w:r>
+        <w:t xml:space="preserve">: </w:t>
+      </w:r>
+    </w:p>
+    <w:p>
+      <w:pPr>
+        <w:pStyle w:val="NoSpacing"/>
+      </w:pPr>
+    </w:p>
+    <w:p>
+      <w:pPr>
+        <w:pStyle w:val="NoSpacing"/>
+      </w:pPr>
+      <w:r>
+        <w:rPr>
+          <w:noProof/>
+        </w:rPr>
+        <w:lastRenderedPageBreak/>
+        <w:drawing>
+          <wp:inline distT="0" distB="0" distL="0" distR="0">
+            <wp:extent cx="5934710" cy="4977130"/>
+            <wp:effectExtent l="0" t="0" r="8890" b="0"/>
+            <wp:docPr id="10" name="Picture 10"/>
+            <wp:cNvGraphicFramePr>
+              <a:graphicFrameLocks xmlns:a="http://schemas.openxmlformats.org/drawingml/2006/main" noChangeAspect="1"/>
+            </wp:cNvGraphicFramePr>
+            <a:graphic xmlns:a="http://schemas.openxmlformats.org/drawingml/2006/main">
+              <a:graphicData uri="http://schemas.openxmlformats.org/drawingml/2006/picture">
+                <pic:pic xmlns:pic="http://schemas.openxmlformats.org/drawingml/2006/picture">
+                  <pic:nvPicPr>
+                    <pic:cNvPr id="0" name="Picture 5"/>
+                    <pic:cNvPicPr>
+                      <a:picLocks noChangeAspect="1" noChangeArrowheads="1"/>
+                    </pic:cNvPicPr>
+                  </pic:nvPicPr>
+                  <pic:blipFill>
+                    <a:blip r:embed="rId13">
+                      <a:extLst>
+                        <a:ext uri="{28A0092B-C50C-407E-A947-70E740481C1C}">
+                          <a14:useLocalDpi xmlns:a14="http://schemas.microsoft.com/office/drawing/2010/main" val="0"/>
+                        </a:ext>
+                      </a:extLst>
+                    </a:blip>
+                    <a:srcRect/>
+                    <a:stretch>
+                      <a:fillRect/>
+                    </a:stretch>
+                  </pic:blipFill>
+                  <pic:spPr bwMode="auto">
+                    <a:xfrm>
+                      <a:off x="0" y="0"/>
+                      <a:ext cx="5934710" cy="4977130"/>
+                    </a:xfrm>
+                    <a:prstGeom prst="rect">
+                      <a:avLst/>
+                    </a:prstGeom>
+                    <a:noFill/>
+                    <a:ln>
+                      <a:noFill/>
+                    </a:ln>
+                  </pic:spPr>
+                </pic:pic>
+              </a:graphicData>
+            </a:graphic>
+          </wp:inline>
+        </w:drawing>
+      </w:r>
+    </w:p>
+    <w:p>
+      <w:pPr>
+        <w:pStyle w:val="NoSpacing"/>
+      </w:pPr>
+      <w:r>
+        <w:rPr>
+          <w:b/>
+        </w:rPr>
+        <w:t>Local</w:t>
+      </w:r>
+      <w:r>
+        <w:t xml:space="preserve">: </w:t>
+      </w:r>
+      <w:proofErr w:type="gramStart"/>
+      <w:r>
+        <w:t>C:\dev\</w:t>
+      </w:r>
+      <w:r>
+        <w:t>C:\dev\CSS-5_about-python</w:t>
+      </w:r>
+      <w:proofErr w:type="gramEnd"/>
+    </w:p>
+    <w:p>
+      <w:pPr>
+        <w:pStyle w:val="NoSpacing"/>
+        <w:ind w:firstLine="720"/>
+      </w:pPr>
+      <w:r>
+        <w:rPr>
+          <w:b/>
+        </w:rPr>
+        <w:t>Repo</w:t>
+      </w:r>
+      <w:r>
+        <w:t xml:space="preserve">: </w:t>
+      </w:r>
+      <w:r>
+        <w:t>CSS-5_about-python</w:t>
+      </w:r>
+    </w:p>
+    <w:p>
+      <w:pPr>
+        <w:pStyle w:val="NoSpacing"/>
+        <w:ind w:firstLine="720"/>
+      </w:pPr>
+      <w:r>
+        <w:tab/>
+      </w:r>
+      <w:r>
+        <w:rPr>
+          <w:b/>
+        </w:rPr>
+        <w:t>Branch</w:t>
+      </w:r>
+      <w:r>
+        <w:t>:</w:t>
+      </w:r>
+      <w:r>
+        <w:tab/>
+        <w:t>Master</w:t>
+      </w:r>
+    </w:p>
+    <w:p>
+      <w:pPr>
+        <w:pStyle w:val="NoSpacing"/>
+        <w:ind w:left="1440" w:firstLine="720"/>
+      </w:pPr>
+      <w:r>
+        <w:rPr>
+          <w:b/>
+        </w:rPr>
+        <w:t>Commit</w:t>
+      </w:r>
+      <w:r>
+        <w:t xml:space="preserve">: </w:t>
+      </w:r>
       <w:bookmarkStart w:id="1" w:name="_GoBack"/>
+      <w:r>
+        <w:t>Added text second row.</w:t>
+      </w:r>
       <w:bookmarkEnd w:id="1"/>
     </w:p>
     <w:p>

</xml_diff>

<commit_message>
started from scrach. Added header and fully functionining search bar.
</commit_message>
<xml_diff>
--- a/log_CSS-5_about-python.docx
+++ b/log_CSS-5_about-python.docx
@@ -1191,7 +1191,14 @@
         <w:t xml:space="preserve">: </w:t>
       </w:r>
       <w:r>
-        <w:t>Started over. Fixed the size of each of the rows. Added transparent template.</w:t>
+        <w:rPr>
+          <w:b/>
+          <w:highlight w:val="green"/>
+        </w:rPr>
+        <w:t>Started over.</w:t>
+      </w:r>
+      <w:r>
+        <w:t xml:space="preserve"> Fixed the size of each of the rows. Added transparent template.</w:t>
       </w:r>
     </w:p>
     <w:p>
@@ -1347,10 +1354,7 @@
         <w:t>Commit</w:t>
       </w:r>
       <w:r>
-        <w:t xml:space="preserve">: </w:t>
-      </w:r>
-      <w:r>
-        <w:t>Added upper left Python image.</w:t>
+        <w:t>: Added upper left Python image.</w:t>
       </w:r>
     </w:p>
     <w:p>
@@ -1506,10 +1510,7 @@
         <w:t>Commit</w:t>
       </w:r>
       <w:r>
-        <w:t xml:space="preserve">: </w:t>
-      </w:r>
-      <w:r>
-        <w:t>Added middle rounded row.</w:t>
+        <w:t>: Added middle rounded row.</w:t>
       </w:r>
     </w:p>
     <w:p>
@@ -1665,33 +1666,35 @@
         <w:t>Commit</w:t>
       </w:r>
       <w:r>
+        <w:t>: Added text second row.</w:t>
+      </w:r>
+    </w:p>
+    <w:p>
+      <w:pPr>
+        <w:pStyle w:val="NoSpacing"/>
+        <w:ind w:left="2160" w:firstLine="720"/>
+      </w:pPr>
+      <w:r>
+        <w:rPr>
+          <w:b/>
+        </w:rPr>
+        <w:t>TODO</w:t>
+      </w:r>
+      <w:r>
         <w:t xml:space="preserve">: </w:t>
       </w:r>
+    </w:p>
+    <w:p>
+      <w:r>
+        <w:br w:type="page"/>
+      </w:r>
+    </w:p>
+    <w:p>
+      <w:pPr>
+        <w:pStyle w:val="NoSpacing"/>
+      </w:pPr>
       <w:bookmarkStart w:id="1" w:name="_GoBack"/>
-      <w:r>
-        <w:t>Added text second row.</w:t>
-      </w:r>
       <w:bookmarkEnd w:id="1"/>
-    </w:p>
-    <w:p>
-      <w:pPr>
-        <w:pStyle w:val="NoSpacing"/>
-        <w:ind w:left="2160" w:firstLine="720"/>
-      </w:pPr>
-      <w:r>
-        <w:rPr>
-          <w:b/>
-        </w:rPr>
-        <w:t>TODO</w:t>
-      </w:r>
-      <w:r>
-        <w:t xml:space="preserve">: </w:t>
-      </w:r>
-    </w:p>
-    <w:p>
-      <w:pPr>
-        <w:pStyle w:val="NoSpacing"/>
-      </w:pPr>
     </w:p>
     <w:sectPr>
       <w:pgSz w:w="12240" w:h="15840"/>

</xml_diff>

<commit_message>
Added rounded nav-bar and aligned it
</commit_message>
<xml_diff>
--- a/log_CSS-5_about-python.docx
+++ b/log_CSS-5_about-python.docx
@@ -2232,13 +2232,238 @@
       <w:r>
         <w:t xml:space="preserve">: </w:t>
       </w:r>
+      <w:r>
+        <w:t>Create box with rounded edges for 2</w:t>
+      </w:r>
+      <w:r>
+        <w:rPr>
+          <w:vertAlign w:val="superscript"/>
+        </w:rPr>
+        <w:t>nd</w:t>
+      </w:r>
+      <w:r>
+        <w:t xml:space="preserve"> row</w:t>
+      </w:r>
+      <w:r>
+        <w:t>.</w:t>
+      </w:r>
     </w:p>
     <w:p/>
     <w:p/>
     <w:p>
+      <w:r>
+        <w:rPr>
+          <w:noProof/>
+        </w:rPr>
+        <w:drawing>
+          <wp:inline distT="0" distB="0" distL="0" distR="0">
+            <wp:extent cx="5926455" cy="1250950"/>
+            <wp:effectExtent l="0" t="0" r="0" b="6350"/>
+            <wp:docPr id="15" name="Picture 15"/>
+            <wp:cNvGraphicFramePr>
+              <a:graphicFrameLocks xmlns:a="http://schemas.openxmlformats.org/drawingml/2006/main" noChangeAspect="1"/>
+            </wp:cNvGraphicFramePr>
+            <a:graphic xmlns:a="http://schemas.openxmlformats.org/drawingml/2006/main">
+              <a:graphicData uri="http://schemas.openxmlformats.org/drawingml/2006/picture">
+                <pic:pic xmlns:pic="http://schemas.openxmlformats.org/drawingml/2006/picture">
+                  <pic:nvPicPr>
+                    <pic:cNvPr id="0" name="Picture 5"/>
+                    <pic:cNvPicPr>
+                      <a:picLocks noChangeAspect="1" noChangeArrowheads="1"/>
+                    </pic:cNvPicPr>
+                  </pic:nvPicPr>
+                  <pic:blipFill>
+                    <a:blip r:embed="rId18">
+                      <a:extLst>
+                        <a:ext uri="{28A0092B-C50C-407E-A947-70E740481C1C}">
+                          <a14:useLocalDpi xmlns:a14="http://schemas.microsoft.com/office/drawing/2010/main" val="0"/>
+                        </a:ext>
+                      </a:extLst>
+                    </a:blip>
+                    <a:srcRect/>
+                    <a:stretch>
+                      <a:fillRect/>
+                    </a:stretch>
+                  </pic:blipFill>
+                  <pic:spPr bwMode="auto">
+                    <a:xfrm>
+                      <a:off x="0" y="0"/>
+                      <a:ext cx="5926455" cy="1250950"/>
+                    </a:xfrm>
+                    <a:prstGeom prst="rect">
+                      <a:avLst/>
+                    </a:prstGeom>
+                    <a:noFill/>
+                    <a:ln>
+                      <a:noFill/>
+                    </a:ln>
+                  </pic:spPr>
+                </pic:pic>
+              </a:graphicData>
+            </a:graphic>
+          </wp:inline>
+        </w:drawing>
+      </w:r>
+    </w:p>
+    <w:p>
+      <w:r>
+        <w:rPr>
+          <w:noProof/>
+        </w:rPr>
+        <w:drawing>
+          <wp:inline distT="0" distB="0" distL="0" distR="0">
+            <wp:extent cx="5934710" cy="1087120"/>
+            <wp:effectExtent l="0" t="0" r="8890" b="0"/>
+            <wp:docPr id="16" name="Picture 16"/>
+            <wp:cNvGraphicFramePr>
+              <a:graphicFrameLocks xmlns:a="http://schemas.openxmlformats.org/drawingml/2006/main" noChangeAspect="1"/>
+            </wp:cNvGraphicFramePr>
+            <a:graphic xmlns:a="http://schemas.openxmlformats.org/drawingml/2006/main">
+              <a:graphicData uri="http://schemas.openxmlformats.org/drawingml/2006/picture">
+                <pic:pic xmlns:pic="http://schemas.openxmlformats.org/drawingml/2006/picture">
+                  <pic:nvPicPr>
+                    <pic:cNvPr id="0" name="Picture 6"/>
+                    <pic:cNvPicPr>
+                      <a:picLocks noChangeAspect="1" noChangeArrowheads="1"/>
+                    </pic:cNvPicPr>
+                  </pic:nvPicPr>
+                  <pic:blipFill>
+                    <a:blip r:embed="rId19">
+                      <a:extLst>
+                        <a:ext uri="{28A0092B-C50C-407E-A947-70E740481C1C}">
+                          <a14:useLocalDpi xmlns:a14="http://schemas.microsoft.com/office/drawing/2010/main" val="0"/>
+                        </a:ext>
+                      </a:extLst>
+                    </a:blip>
+                    <a:srcRect/>
+                    <a:stretch>
+                      <a:fillRect/>
+                    </a:stretch>
+                  </pic:blipFill>
+                  <pic:spPr bwMode="auto">
+                    <a:xfrm>
+                      <a:off x="0" y="0"/>
+                      <a:ext cx="5934710" cy="1087120"/>
+                    </a:xfrm>
+                    <a:prstGeom prst="rect">
+                      <a:avLst/>
+                    </a:prstGeom>
+                    <a:noFill/>
+                    <a:ln>
+                      <a:noFill/>
+                    </a:ln>
+                  </pic:spPr>
+                </pic:pic>
+              </a:graphicData>
+            </a:graphic>
+          </wp:inline>
+        </w:drawing>
+      </w:r>
+    </w:p>
+    <w:p>
+      <w:pPr>
+        <w:pStyle w:val="NoSpacing"/>
+      </w:pPr>
+      <w:r>
+        <w:rPr>
+          <w:b/>
+        </w:rPr>
+        <w:t>Local</w:t>
+      </w:r>
+      <w:r>
+        <w:t xml:space="preserve">: </w:t>
+      </w:r>
+      <w:proofErr w:type="gramStart"/>
+      <w:r>
+        <w:t>D</w:t>
+      </w:r>
+      <w:r>
+        <w:t>:\dev\</w:t>
+      </w:r>
+      <w:r>
+        <w:t>C:\dev\CSS-5_about-python</w:t>
+      </w:r>
+      <w:proofErr w:type="gramEnd"/>
+    </w:p>
+    <w:p>
+      <w:pPr>
+        <w:pStyle w:val="NoSpacing"/>
+        <w:ind w:firstLine="720"/>
+      </w:pPr>
+      <w:r>
+        <w:rPr>
+          <w:b/>
+        </w:rPr>
+        <w:t>Repo</w:t>
+      </w:r>
+      <w:r>
+        <w:t xml:space="preserve">: </w:t>
+      </w:r>
+      <w:r>
+        <w:t>CSS-5_about-python</w:t>
+      </w:r>
+    </w:p>
+    <w:p>
+      <w:pPr>
+        <w:pStyle w:val="NoSpacing"/>
+        <w:ind w:firstLine="720"/>
+      </w:pPr>
+      <w:r>
+        <w:tab/>
+      </w:r>
+      <w:r>
+        <w:rPr>
+          <w:b/>
+        </w:rPr>
+        <w:t>Branch</w:t>
+      </w:r>
+      <w:r>
+        <w:t>:</w:t>
+      </w:r>
+      <w:r>
+        <w:tab/>
+        <w:t>Master</w:t>
+      </w:r>
+    </w:p>
+    <w:p>
+      <w:pPr>
+        <w:pStyle w:val="NoSpacing"/>
+        <w:ind w:left="1440" w:firstLine="720"/>
+      </w:pPr>
+      <w:r>
+        <w:rPr>
+          <w:b/>
+        </w:rPr>
+        <w:t>Commit</w:t>
+      </w:r>
+      <w:r>
+        <w:t xml:space="preserve">: </w:t>
+      </w:r>
       <w:bookmarkStart w:id="1" w:name="_GoBack"/>
+      <w:r>
+        <w:t>Added rounded nav-bar</w:t>
+      </w:r>
+      <w:r>
+        <w:t xml:space="preserve"> and aligned it</w:t>
+      </w:r>
       <w:bookmarkEnd w:id="1"/>
     </w:p>
+    <w:p>
+      <w:pPr>
+        <w:pStyle w:val="NoSpacing"/>
+        <w:ind w:left="2160" w:firstLine="720"/>
+      </w:pPr>
+      <w:r>
+        <w:rPr>
+          <w:b/>
+        </w:rPr>
+        <w:t>TODO</w:t>
+      </w:r>
+      <w:r>
+        <w:t xml:space="preserve">: </w:t>
+      </w:r>
+    </w:p>
+    <w:p/>
     <w:sectPr>
       <w:pgSz w:w="12240" w:h="15840"/>
       <w:pgMar w:top="1440" w:right="1440" w:bottom="1440" w:left="1440" w:header="720" w:footer="720" w:gutter="0"/>

</xml_diff>

<commit_message>
Added paragraph in top part of right column in 3rd row.
</commit_message>
<xml_diff>
--- a/log_CSS-5_about-python.docx
+++ b/log_CSS-5_about-python.docx
@@ -2439,31 +2439,257 @@
       <w:r>
         <w:t xml:space="preserve">: </w:t>
       </w:r>
+      <w:r>
+        <w:t>Added rounded nav-bar</w:t>
+      </w:r>
+      <w:r>
+        <w:t xml:space="preserve"> and aligned it</w:t>
+      </w:r>
+    </w:p>
+    <w:p>
+      <w:pPr>
+        <w:pStyle w:val="NoSpacing"/>
+        <w:ind w:left="2160" w:firstLine="720"/>
+      </w:pPr>
+      <w:r>
+        <w:rPr>
+          <w:b/>
+        </w:rPr>
+        <w:t>TODO</w:t>
+      </w:r>
+      <w:r>
+        <w:t xml:space="preserve">: </w:t>
+      </w:r>
+    </w:p>
+    <w:p/>
+    <w:p>
+      <w:r>
+        <w:br w:type="page"/>
+      </w:r>
+    </w:p>
+    <w:p>
+      <w:r>
+        <w:rPr>
+          <w:noProof/>
+        </w:rPr>
+        <w:lastRenderedPageBreak/>
+        <w:drawing>
+          <wp:inline distT="0" distB="0" distL="0" distR="0">
+            <wp:extent cx="2956418" cy="2467155"/>
+            <wp:effectExtent l="0" t="0" r="0" b="0"/>
+            <wp:docPr id="17" name="Picture 17"/>
+            <wp:cNvGraphicFramePr>
+              <a:graphicFrameLocks xmlns:a="http://schemas.openxmlformats.org/drawingml/2006/main" noChangeAspect="1"/>
+            </wp:cNvGraphicFramePr>
+            <a:graphic xmlns:a="http://schemas.openxmlformats.org/drawingml/2006/main">
+              <a:graphicData uri="http://schemas.openxmlformats.org/drawingml/2006/picture">
+                <pic:pic xmlns:pic="http://schemas.openxmlformats.org/drawingml/2006/picture">
+                  <pic:nvPicPr>
+                    <pic:cNvPr id="0" name="Picture 7"/>
+                    <pic:cNvPicPr>
+                      <a:picLocks noChangeAspect="1" noChangeArrowheads="1"/>
+                    </pic:cNvPicPr>
+                  </pic:nvPicPr>
+                  <pic:blipFill>
+                    <a:blip r:embed="rId20">
+                      <a:extLst>
+                        <a:ext uri="{28A0092B-C50C-407E-A947-70E740481C1C}">
+                          <a14:useLocalDpi xmlns:a14="http://schemas.microsoft.com/office/drawing/2010/main" val="0"/>
+                        </a:ext>
+                      </a:extLst>
+                    </a:blip>
+                    <a:srcRect/>
+                    <a:stretch>
+                      <a:fillRect/>
+                    </a:stretch>
+                  </pic:blipFill>
+                  <pic:spPr bwMode="auto">
+                    <a:xfrm>
+                      <a:off x="0" y="0"/>
+                      <a:ext cx="2985850" cy="2491716"/>
+                    </a:xfrm>
+                    <a:prstGeom prst="rect">
+                      <a:avLst/>
+                    </a:prstGeom>
+                    <a:noFill/>
+                    <a:ln>
+                      <a:noFill/>
+                    </a:ln>
+                  </pic:spPr>
+                </pic:pic>
+              </a:graphicData>
+            </a:graphic>
+          </wp:inline>
+        </w:drawing>
+      </w:r>
+      <w:r>
+        <w:rPr>
+          <w:noProof/>
+        </w:rPr>
+        <w:drawing>
+          <wp:inline distT="0" distB="0" distL="0" distR="0">
+            <wp:extent cx="2950234" cy="1492478"/>
+            <wp:effectExtent l="0" t="0" r="2540" b="0"/>
+            <wp:docPr id="18" name="Picture 18"/>
+            <wp:cNvGraphicFramePr>
+              <a:graphicFrameLocks xmlns:a="http://schemas.openxmlformats.org/drawingml/2006/main" noChangeAspect="1"/>
+            </wp:cNvGraphicFramePr>
+            <a:graphic xmlns:a="http://schemas.openxmlformats.org/drawingml/2006/main">
+              <a:graphicData uri="http://schemas.openxmlformats.org/drawingml/2006/picture">
+                <pic:pic xmlns:pic="http://schemas.openxmlformats.org/drawingml/2006/picture">
+                  <pic:nvPicPr>
+                    <pic:cNvPr id="0" name="Picture 8"/>
+                    <pic:cNvPicPr>
+                      <a:picLocks noChangeAspect="1" noChangeArrowheads="1"/>
+                    </pic:cNvPicPr>
+                  </pic:nvPicPr>
+                  <pic:blipFill>
+                    <a:blip r:embed="rId21">
+                      <a:extLst>
+                        <a:ext uri="{28A0092B-C50C-407E-A947-70E740481C1C}">
+                          <a14:useLocalDpi xmlns:a14="http://schemas.microsoft.com/office/drawing/2010/main" val="0"/>
+                        </a:ext>
+                      </a:extLst>
+                    </a:blip>
+                    <a:srcRect/>
+                    <a:stretch>
+                      <a:fillRect/>
+                    </a:stretch>
+                  </pic:blipFill>
+                  <pic:spPr bwMode="auto">
+                    <a:xfrm>
+                      <a:off x="0" y="0"/>
+                      <a:ext cx="2978081" cy="1506565"/>
+                    </a:xfrm>
+                    <a:prstGeom prst="rect">
+                      <a:avLst/>
+                    </a:prstGeom>
+                    <a:noFill/>
+                    <a:ln>
+                      <a:noFill/>
+                    </a:ln>
+                  </pic:spPr>
+                </pic:pic>
+              </a:graphicData>
+            </a:graphic>
+          </wp:inline>
+        </w:drawing>
+      </w:r>
+    </w:p>
+    <w:p/>
+    <w:p>
+      <w:r>
+        <w:rPr>
+          <w:noProof/>
+        </w:rPr>
+        <w:drawing>
+          <wp:inline distT="0" distB="0" distL="0" distR="0">
+            <wp:extent cx="2905595" cy="1430447"/>
+            <wp:effectExtent l="0" t="0" r="0" b="0"/>
+            <wp:docPr id="19" name="Picture 19"/>
+            <wp:cNvGraphicFramePr>
+              <a:graphicFrameLocks xmlns:a="http://schemas.openxmlformats.org/drawingml/2006/main" noChangeAspect="1"/>
+            </wp:cNvGraphicFramePr>
+            <a:graphic xmlns:a="http://schemas.openxmlformats.org/drawingml/2006/main">
+              <a:graphicData uri="http://schemas.openxmlformats.org/drawingml/2006/picture">
+                <pic:pic xmlns:pic="http://schemas.openxmlformats.org/drawingml/2006/picture">
+                  <pic:nvPicPr>
+                    <pic:cNvPr id="0" name="Picture 9"/>
+                    <pic:cNvPicPr>
+                      <a:picLocks noChangeAspect="1" noChangeArrowheads="1"/>
+                    </pic:cNvPicPr>
+                  </pic:nvPicPr>
+                  <pic:blipFill>
+                    <a:blip r:embed="rId22">
+                      <a:extLst>
+                        <a:ext uri="{28A0092B-C50C-407E-A947-70E740481C1C}">
+                          <a14:useLocalDpi xmlns:a14="http://schemas.microsoft.com/office/drawing/2010/main" val="0"/>
+                        </a:ext>
+                      </a:extLst>
+                    </a:blip>
+                    <a:srcRect/>
+                    <a:stretch>
+                      <a:fillRect/>
+                    </a:stretch>
+                  </pic:blipFill>
+                  <pic:spPr bwMode="auto">
+                    <a:xfrm>
+                      <a:off x="0" y="0"/>
+                      <a:ext cx="2922811" cy="1438923"/>
+                    </a:xfrm>
+                    <a:prstGeom prst="rect">
+                      <a:avLst/>
+                    </a:prstGeom>
+                    <a:noFill/>
+                    <a:ln>
+                      <a:noFill/>
+                    </a:ln>
+                  </pic:spPr>
+                </pic:pic>
+              </a:graphicData>
+            </a:graphic>
+          </wp:inline>
+        </w:drawing>
+      </w:r>
+      <w:r>
+        <w:t xml:space="preserve"> </w:t>
+      </w:r>
       <w:bookmarkStart w:id="1" w:name="_GoBack"/>
-      <w:r>
-        <w:t>Added rounded nav-bar</w:t>
-      </w:r>
-      <w:r>
-        <w:t xml:space="preserve"> and aligned it</w:t>
-      </w:r>
       <w:bookmarkEnd w:id="1"/>
-    </w:p>
-    <w:p>
-      <w:pPr>
-        <w:pStyle w:val="NoSpacing"/>
-        <w:ind w:left="2160" w:firstLine="720"/>
-      </w:pPr>
-      <w:r>
-        <w:rPr>
-          <w:b/>
-        </w:rPr>
-        <w:t>TODO</w:t>
-      </w:r>
-      <w:r>
-        <w:t xml:space="preserve">: </w:t>
-      </w:r>
-    </w:p>
-    <w:p/>
+      <w:r>
+        <w:rPr>
+          <w:noProof/>
+        </w:rPr>
+        <w:drawing>
+          <wp:inline distT="0" distB="0" distL="0" distR="0">
+            <wp:extent cx="2882439" cy="2394642"/>
+            <wp:effectExtent l="0" t="0" r="0" b="5715"/>
+            <wp:docPr id="20" name="Picture 20"/>
+            <wp:cNvGraphicFramePr>
+              <a:graphicFrameLocks xmlns:a="http://schemas.openxmlformats.org/drawingml/2006/main" noChangeAspect="1"/>
+            </wp:cNvGraphicFramePr>
+            <a:graphic xmlns:a="http://schemas.openxmlformats.org/drawingml/2006/main">
+              <a:graphicData uri="http://schemas.openxmlformats.org/drawingml/2006/picture">
+                <pic:pic xmlns:pic="http://schemas.openxmlformats.org/drawingml/2006/picture">
+                  <pic:nvPicPr>
+                    <pic:cNvPr id="0" name="Picture 10"/>
+                    <pic:cNvPicPr>
+                      <a:picLocks noChangeAspect="1" noChangeArrowheads="1"/>
+                    </pic:cNvPicPr>
+                  </pic:nvPicPr>
+                  <pic:blipFill>
+                    <a:blip r:embed="rId23">
+                      <a:extLst>
+                        <a:ext uri="{28A0092B-C50C-407E-A947-70E740481C1C}">
+                          <a14:useLocalDpi xmlns:a14="http://schemas.microsoft.com/office/drawing/2010/main" val="0"/>
+                        </a:ext>
+                      </a:extLst>
+                    </a:blip>
+                    <a:srcRect/>
+                    <a:stretch>
+                      <a:fillRect/>
+                    </a:stretch>
+                  </pic:blipFill>
+                  <pic:spPr bwMode="auto">
+                    <a:xfrm>
+                      <a:off x="0" y="0"/>
+                      <a:ext cx="2894383" cy="2404564"/>
+                    </a:xfrm>
+                    <a:prstGeom prst="rect">
+                      <a:avLst/>
+                    </a:prstGeom>
+                    <a:noFill/>
+                    <a:ln>
+                      <a:noFill/>
+                    </a:ln>
+                  </pic:spPr>
+                </pic:pic>
+              </a:graphicData>
+            </a:graphic>
+          </wp:inline>
+        </w:drawing>
+      </w:r>
+    </w:p>
     <w:sectPr>
       <w:pgSz w:w="12240" w:h="15840"/>
       <w:pgMar w:top="1440" w:right="1440" w:bottom="1440" w:left="1440" w:header="720" w:footer="720" w:gutter="0"/>

</xml_diff>

<commit_message>
Zen of Python section with stylized un-ordered list.
</commit_message>
<xml_diff>
--- a/log_CSS-5_about-python.docx
+++ b/log_CSS-5_about-python.docx
@@ -2634,8 +2634,6 @@
       <w:r>
         <w:t xml:space="preserve"> </w:t>
       </w:r>
-      <w:bookmarkStart w:id="1" w:name="_GoBack"/>
-      <w:bookmarkEnd w:id="1"/>
       <w:r>
         <w:rPr>
           <w:noProof/>
@@ -2690,6 +2688,415 @@
         </w:drawing>
       </w:r>
     </w:p>
+    <w:p>
+      <w:pPr>
+        <w:pStyle w:val="NoSpacing"/>
+      </w:pPr>
+      <w:r>
+        <w:rPr>
+          <w:b/>
+        </w:rPr>
+        <w:t>Local</w:t>
+      </w:r>
+      <w:r>
+        <w:t xml:space="preserve">: </w:t>
+      </w:r>
+      <w:proofErr w:type="gramStart"/>
+      <w:r>
+        <w:t>D</w:t>
+      </w:r>
+      <w:r>
+        <w:t>:\dev\</w:t>
+      </w:r>
+      <w:r>
+        <w:t>C:\dev\CSS-5_about-python</w:t>
+      </w:r>
+      <w:proofErr w:type="gramEnd"/>
+    </w:p>
+    <w:p>
+      <w:pPr>
+        <w:pStyle w:val="NoSpacing"/>
+        <w:ind w:firstLine="720"/>
+      </w:pPr>
+      <w:r>
+        <w:rPr>
+          <w:b/>
+        </w:rPr>
+        <w:t>Repo</w:t>
+      </w:r>
+      <w:r>
+        <w:t xml:space="preserve">: </w:t>
+      </w:r>
+      <w:r>
+        <w:t>CSS-5_about-python</w:t>
+      </w:r>
+    </w:p>
+    <w:p>
+      <w:pPr>
+        <w:pStyle w:val="NoSpacing"/>
+        <w:ind w:firstLine="720"/>
+      </w:pPr>
+      <w:r>
+        <w:tab/>
+      </w:r>
+      <w:r>
+        <w:rPr>
+          <w:b/>
+        </w:rPr>
+        <w:t>Branch</w:t>
+      </w:r>
+      <w:r>
+        <w:t>:</w:t>
+      </w:r>
+      <w:r>
+        <w:tab/>
+        <w:t>Master</w:t>
+      </w:r>
+    </w:p>
+    <w:p>
+      <w:pPr>
+        <w:pStyle w:val="NoSpacing"/>
+        <w:ind w:left="1440" w:firstLine="720"/>
+      </w:pPr>
+      <w:r>
+        <w:rPr>
+          <w:b/>
+        </w:rPr>
+        <w:t>Commit</w:t>
+      </w:r>
+      <w:r>
+        <w:t xml:space="preserve">: </w:t>
+      </w:r>
+      <w:r>
+        <w:t>Added paragraph in top part of right column in 3</w:t>
+      </w:r>
+      <w:r>
+        <w:rPr>
+          <w:vertAlign w:val="superscript"/>
+        </w:rPr>
+        <w:t>rd</w:t>
+      </w:r>
+      <w:r>
+        <w:t xml:space="preserve"> row.</w:t>
+      </w:r>
+    </w:p>
+    <w:p>
+      <w:pPr>
+        <w:ind w:left="2160" w:firstLine="720"/>
+      </w:pPr>
+      <w:r>
+        <w:rPr>
+          <w:b/>
+        </w:rPr>
+        <w:t>TODO</w:t>
+      </w:r>
+      <w:r>
+        <w:t xml:space="preserve">: </w:t>
+      </w:r>
+      <w:r>
+        <w:t>Add unordered list in 2</w:t>
+      </w:r>
+      <w:r>
+        <w:rPr>
+          <w:vertAlign w:val="superscript"/>
+        </w:rPr>
+        <w:t>nd</w:t>
+      </w:r>
+      <w:r>
+        <w:t xml:space="preserve"> box in right column of 3</w:t>
+      </w:r>
+      <w:r>
+        <w:rPr>
+          <w:vertAlign w:val="superscript"/>
+        </w:rPr>
+        <w:t>rd</w:t>
+      </w:r>
+      <w:r>
+        <w:t xml:space="preserve"> row.</w:t>
+      </w:r>
+    </w:p>
+    <w:p>
+      <w:r>
+        <w:br w:type="page"/>
+      </w:r>
+    </w:p>
+    <w:p>
+      <w:r>
+        <w:rPr>
+          <w:noProof/>
+        </w:rPr>
+        <w:lastRenderedPageBreak/>
+        <w:drawing>
+          <wp:inline distT="0" distB="0" distL="0" distR="0">
+            <wp:extent cx="2918957" cy="2425700"/>
+            <wp:effectExtent l="0" t="0" r="0" b="0"/>
+            <wp:docPr id="22" name="Picture 22"/>
+            <wp:cNvGraphicFramePr>
+              <a:graphicFrameLocks xmlns:a="http://schemas.openxmlformats.org/drawingml/2006/main" noChangeAspect="1"/>
+            </wp:cNvGraphicFramePr>
+            <a:graphic xmlns:a="http://schemas.openxmlformats.org/drawingml/2006/main">
+              <a:graphicData uri="http://schemas.openxmlformats.org/drawingml/2006/picture">
+                <pic:pic xmlns:pic="http://schemas.openxmlformats.org/drawingml/2006/picture">
+                  <pic:nvPicPr>
+                    <pic:cNvPr id="0" name="Picture 12"/>
+                    <pic:cNvPicPr>
+                      <a:picLocks noChangeAspect="1" noChangeArrowheads="1"/>
+                    </pic:cNvPicPr>
+                  </pic:nvPicPr>
+                  <pic:blipFill>
+                    <a:blip r:embed="rId24">
+                      <a:extLst>
+                        <a:ext uri="{28A0092B-C50C-407E-A947-70E740481C1C}">
+                          <a14:useLocalDpi xmlns:a14="http://schemas.microsoft.com/office/drawing/2010/main" val="0"/>
+                        </a:ext>
+                      </a:extLst>
+                    </a:blip>
+                    <a:srcRect/>
+                    <a:stretch>
+                      <a:fillRect/>
+                    </a:stretch>
+                  </pic:blipFill>
+                  <pic:spPr bwMode="auto">
+                    <a:xfrm>
+                      <a:off x="0" y="0"/>
+                      <a:ext cx="2933407" cy="2437709"/>
+                    </a:xfrm>
+                    <a:prstGeom prst="rect">
+                      <a:avLst/>
+                    </a:prstGeom>
+                    <a:noFill/>
+                    <a:ln>
+                      <a:noFill/>
+                    </a:ln>
+                  </pic:spPr>
+                </pic:pic>
+              </a:graphicData>
+            </a:graphic>
+          </wp:inline>
+        </w:drawing>
+      </w:r>
+      <w:r>
+        <w:rPr>
+          <w:noProof/>
+        </w:rPr>
+        <w:drawing>
+          <wp:inline distT="0" distB="0" distL="0" distR="0" wp14:anchorId="5A0F74EA" wp14:editId="1E050E1A">
+            <wp:extent cx="2920483" cy="2426247"/>
+            <wp:effectExtent l="0" t="0" r="0" b="0"/>
+            <wp:docPr id="24" name="Picture 24"/>
+            <wp:cNvGraphicFramePr>
+              <a:graphicFrameLocks xmlns:a="http://schemas.openxmlformats.org/drawingml/2006/main" noChangeAspect="1"/>
+            </wp:cNvGraphicFramePr>
+            <a:graphic xmlns:a="http://schemas.openxmlformats.org/drawingml/2006/main">
+              <a:graphicData uri="http://schemas.openxmlformats.org/drawingml/2006/picture">
+                <pic:pic xmlns:pic="http://schemas.openxmlformats.org/drawingml/2006/picture">
+                  <pic:nvPicPr>
+                    <pic:cNvPr id="0" name="Picture 10"/>
+                    <pic:cNvPicPr>
+                      <a:picLocks noChangeAspect="1" noChangeArrowheads="1"/>
+                    </pic:cNvPicPr>
+                  </pic:nvPicPr>
+                  <pic:blipFill>
+                    <a:blip r:embed="rId23">
+                      <a:extLst>
+                        <a:ext uri="{28A0092B-C50C-407E-A947-70E740481C1C}">
+                          <a14:useLocalDpi xmlns:a14="http://schemas.microsoft.com/office/drawing/2010/main" val="0"/>
+                        </a:ext>
+                      </a:extLst>
+                    </a:blip>
+                    <a:srcRect/>
+                    <a:stretch>
+                      <a:fillRect/>
+                    </a:stretch>
+                  </pic:blipFill>
+                  <pic:spPr bwMode="auto">
+                    <a:xfrm>
+                      <a:off x="0" y="0"/>
+                      <a:ext cx="2934751" cy="2438101"/>
+                    </a:xfrm>
+                    <a:prstGeom prst="rect">
+                      <a:avLst/>
+                    </a:prstGeom>
+                    <a:noFill/>
+                    <a:ln>
+                      <a:noFill/>
+                    </a:ln>
+                  </pic:spPr>
+                </pic:pic>
+              </a:graphicData>
+            </a:graphic>
+          </wp:inline>
+        </w:drawing>
+      </w:r>
+    </w:p>
+    <w:p>
+      <w:r>
+        <w:rPr>
+          <w:noProof/>
+        </w:rPr>
+        <w:drawing>
+          <wp:inline distT="0" distB="0" distL="0" distR="0">
+            <wp:extent cx="2895469" cy="1438910"/>
+            <wp:effectExtent l="0" t="0" r="635" b="8890"/>
+            <wp:docPr id="23" name="Picture 23"/>
+            <wp:cNvGraphicFramePr>
+              <a:graphicFrameLocks xmlns:a="http://schemas.openxmlformats.org/drawingml/2006/main" noChangeAspect="1"/>
+            </wp:cNvGraphicFramePr>
+            <a:graphic xmlns:a="http://schemas.openxmlformats.org/drawingml/2006/main">
+              <a:graphicData uri="http://schemas.openxmlformats.org/drawingml/2006/picture">
+                <pic:pic xmlns:pic="http://schemas.openxmlformats.org/drawingml/2006/picture">
+                  <pic:nvPicPr>
+                    <pic:cNvPr id="0" name="Picture 13"/>
+                    <pic:cNvPicPr>
+                      <a:picLocks noChangeAspect="1" noChangeArrowheads="1"/>
+                    </pic:cNvPicPr>
+                  </pic:nvPicPr>
+                  <pic:blipFill>
+                    <a:blip r:embed="rId25">
+                      <a:extLst>
+                        <a:ext uri="{28A0092B-C50C-407E-A947-70E740481C1C}">
+                          <a14:useLocalDpi xmlns:a14="http://schemas.microsoft.com/office/drawing/2010/main" val="0"/>
+                        </a:ext>
+                      </a:extLst>
+                    </a:blip>
+                    <a:srcRect/>
+                    <a:stretch>
+                      <a:fillRect/>
+                    </a:stretch>
+                  </pic:blipFill>
+                  <pic:spPr bwMode="auto">
+                    <a:xfrm>
+                      <a:off x="0" y="0"/>
+                      <a:ext cx="2921196" cy="1451695"/>
+                    </a:xfrm>
+                    <a:prstGeom prst="rect">
+                      <a:avLst/>
+                    </a:prstGeom>
+                    <a:noFill/>
+                    <a:ln>
+                      <a:noFill/>
+                    </a:ln>
+                  </pic:spPr>
+                </pic:pic>
+              </a:graphicData>
+            </a:graphic>
+          </wp:inline>
+        </w:drawing>
+      </w:r>
+    </w:p>
+    <w:p>
+      <w:pPr>
+        <w:pStyle w:val="NoSpacing"/>
+      </w:pPr>
+      <w:r>
+        <w:rPr>
+          <w:b/>
+        </w:rPr>
+        <w:t>Local</w:t>
+      </w:r>
+      <w:r>
+        <w:t xml:space="preserve">: </w:t>
+      </w:r>
+      <w:proofErr w:type="gramStart"/>
+      <w:r>
+        <w:t>D</w:t>
+      </w:r>
+      <w:r>
+        <w:t>:\dev\</w:t>
+      </w:r>
+      <w:r>
+        <w:t>C:\dev\CSS-5_about-python</w:t>
+      </w:r>
+      <w:proofErr w:type="gramEnd"/>
+    </w:p>
+    <w:p>
+      <w:pPr>
+        <w:pStyle w:val="NoSpacing"/>
+        <w:ind w:firstLine="720"/>
+      </w:pPr>
+      <w:r>
+        <w:rPr>
+          <w:b/>
+        </w:rPr>
+        <w:t>Repo</w:t>
+      </w:r>
+      <w:r>
+        <w:t xml:space="preserve">: </w:t>
+      </w:r>
+      <w:r>
+        <w:t>CSS-5_about-python</w:t>
+      </w:r>
+    </w:p>
+    <w:p>
+      <w:pPr>
+        <w:pStyle w:val="NoSpacing"/>
+        <w:ind w:firstLine="720"/>
+      </w:pPr>
+      <w:r>
+        <w:tab/>
+      </w:r>
+      <w:r>
+        <w:rPr>
+          <w:b/>
+        </w:rPr>
+        <w:t>Branch</w:t>
+      </w:r>
+      <w:r>
+        <w:t>:</w:t>
+      </w:r>
+      <w:r>
+        <w:tab/>
+        <w:t>Master</w:t>
+      </w:r>
+    </w:p>
+    <w:p>
+      <w:pPr>
+        <w:pStyle w:val="NoSpacing"/>
+        <w:ind w:left="1440" w:firstLine="720"/>
+      </w:pPr>
+      <w:r>
+        <w:rPr>
+          <w:b/>
+        </w:rPr>
+        <w:t>Commit</w:t>
+      </w:r>
+      <w:r>
+        <w:t xml:space="preserve">: </w:t>
+      </w:r>
+      <w:r>
+        <w:t>Zen of Python section with stylized un-ordered list.</w:t>
+      </w:r>
+    </w:p>
+    <w:p>
+      <w:pPr>
+        <w:pStyle w:val="NoSpacing"/>
+        <w:ind w:left="2160" w:firstLine="720"/>
+      </w:pPr>
+      <w:r>
+        <w:rPr>
+          <w:b/>
+        </w:rPr>
+        <w:t>TODO</w:t>
+      </w:r>
+      <w:r>
+        <w:t>:</w:t>
+      </w:r>
+    </w:p>
+    <w:p>
+      <w:pPr>
+        <w:pStyle w:val="NoSpacing"/>
+        <w:numPr>
+          <w:ilvl w:val="0"/>
+          <w:numId w:val="3"/>
+        </w:numPr>
+      </w:pPr>
+      <w:bookmarkStart w:id="1" w:name="_GoBack"/>
+      <w:bookmarkEnd w:id="1"/>
+      <w:r>
+        <w:t>Un-ordered list on left side.</w:t>
+      </w:r>
+    </w:p>
+    <w:p/>
     <w:sectPr>
       <w:pgSz w:w="12240" w:h="15840"/>
       <w:pgMar w:top="1440" w:right="1440" w:bottom="1440" w:left="1440" w:header="720" w:footer="720" w:gutter="0"/>
@@ -2703,6 +3110,119 @@
 <file path=word/numbering.xml><?xml version="1.0" encoding="utf-8"?>
 <w:numbering xmlns:wpc="http://schemas.microsoft.com/office/word/2010/wordprocessingCanvas" xmlns:cx="http://schemas.microsoft.com/office/drawing/2014/chartex" xmlns:cx1="http://schemas.microsoft.com/office/drawing/2015/9/8/chartex" xmlns:cx2="http://schemas.microsoft.com/office/drawing/2015/10/21/chartex" xmlns:cx3="http://schemas.microsoft.com/office/drawing/2016/5/9/chartex" xmlns:cx4="http://schemas.microsoft.com/office/drawing/2016/5/10/chartex" xmlns:cx5="http://schemas.microsoft.com/office/drawing/2016/5/11/chartex" xmlns:cx6="http://schemas.microsoft.com/office/drawing/2016/5/12/chartex" xmlns:cx7="http://schemas.microsoft.com/office/drawing/2016/5/13/chartex" xmlns:cx8="http://schemas.microsoft.com/office/drawing/2016/5/14/chartex" xmlns:mc="http://schemas.openxmlformats.org/markup-compatibility/2006" xmlns:aink="http://schemas.microsoft.com/office/drawing/2016/ink" xmlns:am3d="http://schemas.microsoft.com/office/drawing/2017/model3d" xmlns:o="urn:schemas-microsoft-com:office:office" xmlns:r="http://schemas.openxmlformats.org/officeDocument/2006/relationships" xmlns:m="http://schemas.openxmlformats.org/officeDocument/2006/math" xmlns:v="urn:schemas-microsoft-com:vml" xmlns:wp14="http://schemas.microsoft.com/office/word/2010/wordprocessingDrawing" xmlns:wp="http://schemas.openxmlformats.org/drawingml/2006/wordprocessingDrawing" xmlns:w10="urn:schemas-microsoft-com:office:word" xmlns:w="http://schemas.openxmlformats.org/wordprocessingml/2006/main" xmlns:w14="http://schemas.microsoft.com/office/word/2010/wordml" xmlns:w15="http://schemas.microsoft.com/office/word/2012/wordml" xmlns:w16cid="http://schemas.microsoft.com/office/word/2016/wordml/cid" xmlns:w16se="http://schemas.microsoft.com/office/word/2015/wordml/symex" xmlns:wpg="http://schemas.microsoft.com/office/word/2010/wordprocessingGroup" xmlns:wpi="http://schemas.microsoft.com/office/word/2010/wordprocessingInk" xmlns:wne="http://schemas.microsoft.com/office/word/2006/wordml" xmlns:wps="http://schemas.microsoft.com/office/word/2010/wordprocessingShape" mc:Ignorable="w14 w15 w16se w16cid wp14">
   <w:abstractNum w:abstractNumId="0" w15:restartNumberingAfterBreak="0">
+    <w:nsid w:val="445400C8"/>
+    <w:multiLevelType w:val="hybridMultilevel"/>
+    <w:tmpl w:val="51627F20"/>
+    <w:lvl w:ilvl="0" w:tplc="04090001">
+      <w:start w:val="1"/>
+      <w:numFmt w:val="bullet"/>
+      <w:lvlText w:val=""/>
+      <w:lvlJc w:val="left"/>
+      <w:pPr>
+        <w:ind w:left="3600" w:hanging="360"/>
+      </w:pPr>
+      <w:rPr>
+        <w:rFonts w:ascii="Symbol" w:hAnsi="Symbol" w:hint="default"/>
+      </w:rPr>
+    </w:lvl>
+    <w:lvl w:ilvl="1" w:tplc="04090003" w:tentative="1">
+      <w:start w:val="1"/>
+      <w:numFmt w:val="bullet"/>
+      <w:lvlText w:val="o"/>
+      <w:lvlJc w:val="left"/>
+      <w:pPr>
+        <w:ind w:left="4320" w:hanging="360"/>
+      </w:pPr>
+      <w:rPr>
+        <w:rFonts w:ascii="Courier New" w:hAnsi="Courier New" w:cs="Courier New" w:hint="default"/>
+      </w:rPr>
+    </w:lvl>
+    <w:lvl w:ilvl="2" w:tplc="04090005" w:tentative="1">
+      <w:start w:val="1"/>
+      <w:numFmt w:val="bullet"/>
+      <w:lvlText w:val=""/>
+      <w:lvlJc w:val="left"/>
+      <w:pPr>
+        <w:ind w:left="5040" w:hanging="360"/>
+      </w:pPr>
+      <w:rPr>
+        <w:rFonts w:ascii="Wingdings" w:hAnsi="Wingdings" w:hint="default"/>
+      </w:rPr>
+    </w:lvl>
+    <w:lvl w:ilvl="3" w:tplc="04090001" w:tentative="1">
+      <w:start w:val="1"/>
+      <w:numFmt w:val="bullet"/>
+      <w:lvlText w:val=""/>
+      <w:lvlJc w:val="left"/>
+      <w:pPr>
+        <w:ind w:left="5760" w:hanging="360"/>
+      </w:pPr>
+      <w:rPr>
+        <w:rFonts w:ascii="Symbol" w:hAnsi="Symbol" w:hint="default"/>
+      </w:rPr>
+    </w:lvl>
+    <w:lvl w:ilvl="4" w:tplc="04090003" w:tentative="1">
+      <w:start w:val="1"/>
+      <w:numFmt w:val="bullet"/>
+      <w:lvlText w:val="o"/>
+      <w:lvlJc w:val="left"/>
+      <w:pPr>
+        <w:ind w:left="6480" w:hanging="360"/>
+      </w:pPr>
+      <w:rPr>
+        <w:rFonts w:ascii="Courier New" w:hAnsi="Courier New" w:cs="Courier New" w:hint="default"/>
+      </w:rPr>
+    </w:lvl>
+    <w:lvl w:ilvl="5" w:tplc="04090005" w:tentative="1">
+      <w:start w:val="1"/>
+      <w:numFmt w:val="bullet"/>
+      <w:lvlText w:val=""/>
+      <w:lvlJc w:val="left"/>
+      <w:pPr>
+        <w:ind w:left="7200" w:hanging="360"/>
+      </w:pPr>
+      <w:rPr>
+        <w:rFonts w:ascii="Wingdings" w:hAnsi="Wingdings" w:hint="default"/>
+      </w:rPr>
+    </w:lvl>
+    <w:lvl w:ilvl="6" w:tplc="04090001" w:tentative="1">
+      <w:start w:val="1"/>
+      <w:numFmt w:val="bullet"/>
+      <w:lvlText w:val=""/>
+      <w:lvlJc w:val="left"/>
+      <w:pPr>
+        <w:ind w:left="7920" w:hanging="360"/>
+      </w:pPr>
+      <w:rPr>
+        <w:rFonts w:ascii="Symbol" w:hAnsi="Symbol" w:hint="default"/>
+      </w:rPr>
+    </w:lvl>
+    <w:lvl w:ilvl="7" w:tplc="04090003" w:tentative="1">
+      <w:start w:val="1"/>
+      <w:numFmt w:val="bullet"/>
+      <w:lvlText w:val="o"/>
+      <w:lvlJc w:val="left"/>
+      <w:pPr>
+        <w:ind w:left="8640" w:hanging="360"/>
+      </w:pPr>
+      <w:rPr>
+        <w:rFonts w:ascii="Courier New" w:hAnsi="Courier New" w:cs="Courier New" w:hint="default"/>
+      </w:rPr>
+    </w:lvl>
+    <w:lvl w:ilvl="8" w:tplc="04090005" w:tentative="1">
+      <w:start w:val="1"/>
+      <w:numFmt w:val="bullet"/>
+      <w:lvlText w:val=""/>
+      <w:lvlJc w:val="left"/>
+      <w:pPr>
+        <w:ind w:left="9360" w:hanging="360"/>
+      </w:pPr>
+      <w:rPr>
+        <w:rFonts w:ascii="Wingdings" w:hAnsi="Wingdings" w:hint="default"/>
+      </w:rPr>
+    </w:lvl>
+  </w:abstractNum>
+  <w:abstractNum w:abstractNumId="1" w15:restartNumberingAfterBreak="0">
     <w:nsid w:val="4CF04683"/>
     <w:multiLevelType w:val="hybridMultilevel"/>
     <w:tmpl w:val="85F6BF34"/>
@@ -2815,7 +3335,126 @@
       </w:rPr>
     </w:lvl>
   </w:abstractNum>
+  <w:abstractNum w:abstractNumId="2" w15:restartNumberingAfterBreak="0">
+    <w:nsid w:val="61A40D9C"/>
+    <w:multiLevelType w:val="hybridMultilevel"/>
+    <w:tmpl w:val="A9BC2F9A"/>
+    <w:lvl w:ilvl="0" w:tplc="04090001">
+      <w:start w:val="1"/>
+      <w:numFmt w:val="bullet"/>
+      <w:lvlText w:val=""/>
+      <w:lvlJc w:val="left"/>
+      <w:pPr>
+        <w:ind w:left="3600" w:hanging="360"/>
+      </w:pPr>
+      <w:rPr>
+        <w:rFonts w:ascii="Symbol" w:hAnsi="Symbol" w:hint="default"/>
+      </w:rPr>
+    </w:lvl>
+    <w:lvl w:ilvl="1" w:tplc="04090003" w:tentative="1">
+      <w:start w:val="1"/>
+      <w:numFmt w:val="bullet"/>
+      <w:lvlText w:val="o"/>
+      <w:lvlJc w:val="left"/>
+      <w:pPr>
+        <w:ind w:left="4320" w:hanging="360"/>
+      </w:pPr>
+      <w:rPr>
+        <w:rFonts w:ascii="Courier New" w:hAnsi="Courier New" w:cs="Courier New" w:hint="default"/>
+      </w:rPr>
+    </w:lvl>
+    <w:lvl w:ilvl="2" w:tplc="04090005" w:tentative="1">
+      <w:start w:val="1"/>
+      <w:numFmt w:val="bullet"/>
+      <w:lvlText w:val=""/>
+      <w:lvlJc w:val="left"/>
+      <w:pPr>
+        <w:ind w:left="5040" w:hanging="360"/>
+      </w:pPr>
+      <w:rPr>
+        <w:rFonts w:ascii="Wingdings" w:hAnsi="Wingdings" w:hint="default"/>
+      </w:rPr>
+    </w:lvl>
+    <w:lvl w:ilvl="3" w:tplc="04090001" w:tentative="1">
+      <w:start w:val="1"/>
+      <w:numFmt w:val="bullet"/>
+      <w:lvlText w:val=""/>
+      <w:lvlJc w:val="left"/>
+      <w:pPr>
+        <w:ind w:left="5760" w:hanging="360"/>
+      </w:pPr>
+      <w:rPr>
+        <w:rFonts w:ascii="Symbol" w:hAnsi="Symbol" w:hint="default"/>
+      </w:rPr>
+    </w:lvl>
+    <w:lvl w:ilvl="4" w:tplc="04090003" w:tentative="1">
+      <w:start w:val="1"/>
+      <w:numFmt w:val="bullet"/>
+      <w:lvlText w:val="o"/>
+      <w:lvlJc w:val="left"/>
+      <w:pPr>
+        <w:ind w:left="6480" w:hanging="360"/>
+      </w:pPr>
+      <w:rPr>
+        <w:rFonts w:ascii="Courier New" w:hAnsi="Courier New" w:cs="Courier New" w:hint="default"/>
+      </w:rPr>
+    </w:lvl>
+    <w:lvl w:ilvl="5" w:tplc="04090005" w:tentative="1">
+      <w:start w:val="1"/>
+      <w:numFmt w:val="bullet"/>
+      <w:lvlText w:val=""/>
+      <w:lvlJc w:val="left"/>
+      <w:pPr>
+        <w:ind w:left="7200" w:hanging="360"/>
+      </w:pPr>
+      <w:rPr>
+        <w:rFonts w:ascii="Wingdings" w:hAnsi="Wingdings" w:hint="default"/>
+      </w:rPr>
+    </w:lvl>
+    <w:lvl w:ilvl="6" w:tplc="04090001" w:tentative="1">
+      <w:start w:val="1"/>
+      <w:numFmt w:val="bullet"/>
+      <w:lvlText w:val=""/>
+      <w:lvlJc w:val="left"/>
+      <w:pPr>
+        <w:ind w:left="7920" w:hanging="360"/>
+      </w:pPr>
+      <w:rPr>
+        <w:rFonts w:ascii="Symbol" w:hAnsi="Symbol" w:hint="default"/>
+      </w:rPr>
+    </w:lvl>
+    <w:lvl w:ilvl="7" w:tplc="04090003" w:tentative="1">
+      <w:start w:val="1"/>
+      <w:numFmt w:val="bullet"/>
+      <w:lvlText w:val="o"/>
+      <w:lvlJc w:val="left"/>
+      <w:pPr>
+        <w:ind w:left="8640" w:hanging="360"/>
+      </w:pPr>
+      <w:rPr>
+        <w:rFonts w:ascii="Courier New" w:hAnsi="Courier New" w:cs="Courier New" w:hint="default"/>
+      </w:rPr>
+    </w:lvl>
+    <w:lvl w:ilvl="8" w:tplc="04090005" w:tentative="1">
+      <w:start w:val="1"/>
+      <w:numFmt w:val="bullet"/>
+      <w:lvlText w:val=""/>
+      <w:lvlJc w:val="left"/>
+      <w:pPr>
+        <w:ind w:left="9360" w:hanging="360"/>
+      </w:pPr>
+      <w:rPr>
+        <w:rFonts w:ascii="Wingdings" w:hAnsi="Wingdings" w:hint="default"/>
+      </w:rPr>
+    </w:lvl>
+  </w:abstractNum>
   <w:num w:numId="1">
+    <w:abstractNumId w:val="1"/>
+  </w:num>
+  <w:num w:numId="2">
+    <w:abstractNumId w:val="2"/>
+  </w:num>
+  <w:num w:numId="3">
     <w:abstractNumId w:val="0"/>
   </w:num>
 </w:numbering>
@@ -3255,6 +3894,17 @@
       <w:spacing w:after="0" w:line="240" w:lineRule="auto"/>
     </w:pPr>
   </w:style>
+  <w:style w:type="paragraph" w:styleId="ListParagraph">
+    <w:name w:val="List Paragraph"/>
+    <w:basedOn w:val="Normal"/>
+    <w:uiPriority w:val="34"/>
+    <w:qFormat/>
+    <w:rsid w:val="00FA25E9"/>
+    <w:pPr>
+      <w:ind w:left="720"/>
+      <w:contextualSpacing/>
+    </w:pPr>
+  </w:style>
 </w:styles>
 </file>
 

</xml_diff>

<commit_message>
Custom bulleted list. NOTE: Broke formatting of right box in third row.
</commit_message>
<xml_diff>
--- a/log_CSS-5_about-python.docx
+++ b/log_CSS-5_about-python.docx
@@ -3090,8 +3090,175 @@
           <w:numId w:val="3"/>
         </w:numPr>
       </w:pPr>
+      <w:r>
+        <w:t>Un-ordered list on left side.</w:t>
+      </w:r>
+    </w:p>
+    <w:p/>
+    <w:p>
+      <w:r>
+        <w:rPr>
+          <w:noProof/>
+        </w:rPr>
+        <w:lastRenderedPageBreak/>
+        <w:drawing>
+          <wp:inline distT="0" distB="0" distL="0" distR="0">
+            <wp:extent cx="3686175" cy="3219495"/>
+            <wp:effectExtent l="0" t="0" r="0" b="0"/>
+            <wp:docPr id="25" name="Picture 25"/>
+            <wp:cNvGraphicFramePr>
+              <a:graphicFrameLocks xmlns:a="http://schemas.openxmlformats.org/drawingml/2006/main" noChangeAspect="1"/>
+            </wp:cNvGraphicFramePr>
+            <a:graphic xmlns:a="http://schemas.openxmlformats.org/drawingml/2006/main">
+              <a:graphicData uri="http://schemas.openxmlformats.org/drawingml/2006/picture">
+                <pic:pic xmlns:pic="http://schemas.openxmlformats.org/drawingml/2006/picture">
+                  <pic:nvPicPr>
+                    <pic:cNvPr id="0" name="Picture 14"/>
+                    <pic:cNvPicPr>
+                      <a:picLocks noChangeAspect="1" noChangeArrowheads="1"/>
+                    </pic:cNvPicPr>
+                  </pic:nvPicPr>
+                  <pic:blipFill>
+                    <a:blip r:embed="rId26">
+                      <a:extLst>
+                        <a:ext uri="{28A0092B-C50C-407E-A947-70E740481C1C}">
+                          <a14:useLocalDpi xmlns:a14="http://schemas.microsoft.com/office/drawing/2010/main" val="0"/>
+                        </a:ext>
+                      </a:extLst>
+                    </a:blip>
+                    <a:srcRect/>
+                    <a:stretch>
+                      <a:fillRect/>
+                    </a:stretch>
+                  </pic:blipFill>
+                  <pic:spPr bwMode="auto">
+                    <a:xfrm>
+                      <a:off x="0" y="0"/>
+                      <a:ext cx="3694143" cy="3226454"/>
+                    </a:xfrm>
+                    <a:prstGeom prst="rect">
+                      <a:avLst/>
+                    </a:prstGeom>
+                    <a:noFill/>
+                    <a:ln>
+                      <a:noFill/>
+                    </a:ln>
+                  </pic:spPr>
+                </pic:pic>
+              </a:graphicData>
+            </a:graphic>
+          </wp:inline>
+        </w:drawing>
+      </w:r>
+    </w:p>
+    <w:p>
+      <w:pPr>
+        <w:pStyle w:val="NoSpacing"/>
+      </w:pPr>
+      <w:r>
+        <w:rPr>
+          <w:b/>
+        </w:rPr>
+        <w:t>Local</w:t>
+      </w:r>
+      <w:r>
+        <w:t xml:space="preserve">: </w:t>
+      </w:r>
+      <w:proofErr w:type="gramStart"/>
+      <w:r>
+        <w:t>D</w:t>
+      </w:r>
+      <w:r>
+        <w:t>:\dev\</w:t>
+      </w:r>
+      <w:r>
+        <w:t>C:\dev\CSS-5_about-python</w:t>
+      </w:r>
+      <w:proofErr w:type="gramEnd"/>
+    </w:p>
+    <w:p>
+      <w:pPr>
+        <w:pStyle w:val="NoSpacing"/>
+        <w:ind w:firstLine="720"/>
+      </w:pPr>
+      <w:r>
+        <w:rPr>
+          <w:b/>
+        </w:rPr>
+        <w:t>Repo</w:t>
+      </w:r>
+      <w:r>
+        <w:t xml:space="preserve">: </w:t>
+      </w:r>
+      <w:r>
+        <w:t>CSS-5_about-python</w:t>
+      </w:r>
+    </w:p>
+    <w:p>
+      <w:pPr>
+        <w:pStyle w:val="NoSpacing"/>
+        <w:ind w:firstLine="720"/>
+      </w:pPr>
+      <w:r>
+        <w:tab/>
+      </w:r>
+      <w:r>
+        <w:rPr>
+          <w:b/>
+        </w:rPr>
+        <w:t>Branch</w:t>
+      </w:r>
+      <w:r>
+        <w:t>:</w:t>
+      </w:r>
+      <w:r>
+        <w:tab/>
+        <w:t>Master</w:t>
+      </w:r>
+    </w:p>
+    <w:p>
+      <w:pPr>
+        <w:pStyle w:val="NoSpacing"/>
+        <w:ind w:left="1440" w:firstLine="720"/>
+      </w:pPr>
+      <w:r>
+        <w:rPr>
+          <w:b/>
+        </w:rPr>
+        <w:t>Commit</w:t>
+      </w:r>
+      <w:r>
+        <w:t xml:space="preserve">: </w:t>
+      </w:r>
       <w:bookmarkStart w:id="1" w:name="_GoBack"/>
+      <w:r>
+        <w:t>Custom bulleted list. NOTE: Broke formatting of right box in third row.</w:t>
+      </w:r>
       <w:bookmarkEnd w:id="1"/>
+    </w:p>
+    <w:p>
+      <w:pPr>
+        <w:pStyle w:val="NoSpacing"/>
+        <w:ind w:left="2160" w:firstLine="720"/>
+      </w:pPr>
+      <w:r>
+        <w:rPr>
+          <w:b/>
+        </w:rPr>
+        <w:t>TODO</w:t>
+      </w:r>
+      <w:r>
+        <w:t>:</w:t>
+      </w:r>
+    </w:p>
+    <w:p>
+      <w:pPr>
+        <w:pStyle w:val="NoSpacing"/>
+        <w:numPr>
+          <w:ilvl w:val="0"/>
+          <w:numId w:val="3"/>
+        </w:numPr>
+      </w:pPr>
       <w:r>
         <w:t>Un-ordered list on left side.</w:t>
       </w:r>

</xml_diff>

<commit_message>
Fixed broken formatting from previous commit.
</commit_message>
<xml_diff>
--- a/log_CSS-5_about-python.docx
+++ b/log_CSS-5_about-python.docx
@@ -3230,10 +3230,169 @@
       <w:r>
         <w:t xml:space="preserve">: </w:t>
       </w:r>
+      <w:r>
+        <w:t>Custom bulleted list. NOTE: Broke formatting of right box in third row.</w:t>
+      </w:r>
+    </w:p>
+    <w:p>
+      <w:pPr>
+        <w:pStyle w:val="NoSpacing"/>
+        <w:ind w:left="2160" w:firstLine="720"/>
+      </w:pPr>
+      <w:r>
+        <w:rPr>
+          <w:b/>
+        </w:rPr>
+        <w:t>TODO</w:t>
+      </w:r>
+      <w:r>
+        <w:t>:</w:t>
+      </w:r>
+    </w:p>
+    <w:p>
+      <w:r>
+        <w:br w:type="page"/>
+      </w:r>
+    </w:p>
+    <w:p>
+      <w:r>
+        <w:rPr>
+          <w:noProof/>
+        </w:rPr>
+        <w:lastRenderedPageBreak/>
+        <w:drawing>
+          <wp:inline distT="0" distB="0" distL="0" distR="0">
+            <wp:extent cx="5962650" cy="4967605"/>
+            <wp:effectExtent l="0" t="0" r="0" b="4445"/>
+            <wp:docPr id="26" name="Picture 26"/>
+            <wp:cNvGraphicFramePr>
+              <a:graphicFrameLocks xmlns:a="http://schemas.openxmlformats.org/drawingml/2006/main" noChangeAspect="1"/>
+            </wp:cNvGraphicFramePr>
+            <a:graphic xmlns:a="http://schemas.openxmlformats.org/drawingml/2006/main">
+              <a:graphicData uri="http://schemas.openxmlformats.org/drawingml/2006/picture">
+                <pic:pic xmlns:pic="http://schemas.openxmlformats.org/drawingml/2006/picture">
+                  <pic:nvPicPr>
+                    <pic:cNvPr id="0" name="Picture 15"/>
+                    <pic:cNvPicPr>
+                      <a:picLocks noChangeAspect="1" noChangeArrowheads="1"/>
+                    </pic:cNvPicPr>
+                  </pic:nvPicPr>
+                  <pic:blipFill>
+                    <a:blip r:embed="rId27">
+                      <a:extLst>
+                        <a:ext uri="{28A0092B-C50C-407E-A947-70E740481C1C}">
+                          <a14:useLocalDpi xmlns:a14="http://schemas.microsoft.com/office/drawing/2010/main" val="0"/>
+                        </a:ext>
+                      </a:extLst>
+                    </a:blip>
+                    <a:srcRect/>
+                    <a:stretch>
+                      <a:fillRect/>
+                    </a:stretch>
+                  </pic:blipFill>
+                  <pic:spPr bwMode="auto">
+                    <a:xfrm>
+                      <a:off x="0" y="0"/>
+                      <a:ext cx="5962650" cy="4967605"/>
+                    </a:xfrm>
+                    <a:prstGeom prst="rect">
+                      <a:avLst/>
+                    </a:prstGeom>
+                    <a:noFill/>
+                    <a:ln>
+                      <a:noFill/>
+                    </a:ln>
+                  </pic:spPr>
+                </pic:pic>
+              </a:graphicData>
+            </a:graphic>
+          </wp:inline>
+        </w:drawing>
+      </w:r>
+    </w:p>
+    <w:p>
+      <w:pPr>
+        <w:pStyle w:val="NoSpacing"/>
+      </w:pPr>
+      <w:r>
+        <w:rPr>
+          <w:b/>
+        </w:rPr>
+        <w:t>Local</w:t>
+      </w:r>
+      <w:r>
+        <w:t xml:space="preserve">: </w:t>
+      </w:r>
+      <w:proofErr w:type="gramStart"/>
+      <w:r>
+        <w:t>D</w:t>
+      </w:r>
+      <w:r>
+        <w:t>:\dev\</w:t>
+      </w:r>
+      <w:r>
+        <w:t>C:\dev\CSS-5_about-python</w:t>
+      </w:r>
+      <w:proofErr w:type="gramEnd"/>
+    </w:p>
+    <w:p>
+      <w:pPr>
+        <w:pStyle w:val="NoSpacing"/>
+        <w:ind w:firstLine="720"/>
+      </w:pPr>
+      <w:r>
+        <w:rPr>
+          <w:b/>
+        </w:rPr>
+        <w:t>Repo</w:t>
+      </w:r>
+      <w:r>
+        <w:t xml:space="preserve">: </w:t>
+      </w:r>
+      <w:r>
+        <w:t>CSS-5_about-python</w:t>
+      </w:r>
+    </w:p>
+    <w:p>
+      <w:pPr>
+        <w:pStyle w:val="NoSpacing"/>
+        <w:ind w:firstLine="720"/>
+      </w:pPr>
+      <w:r>
+        <w:tab/>
+      </w:r>
+      <w:r>
+        <w:rPr>
+          <w:b/>
+        </w:rPr>
+        <w:t>Branch</w:t>
+      </w:r>
+      <w:r>
+        <w:t>:</w:t>
+      </w:r>
+      <w:r>
+        <w:tab/>
+        <w:t>Master</w:t>
+      </w:r>
+    </w:p>
+    <w:p>
+      <w:pPr>
+        <w:pStyle w:val="NoSpacing"/>
+        <w:ind w:left="1440" w:firstLine="720"/>
+      </w:pPr>
+      <w:r>
+        <w:rPr>
+          <w:b/>
+        </w:rPr>
+        <w:t>Commit</w:t>
+      </w:r>
+      <w:r>
+        <w:t xml:space="preserve">: </w:t>
+      </w:r>
+      <w:r>
+        <w:t>Fixed broken formatting from previous commit.</w:t>
+      </w:r>
       <w:bookmarkStart w:id="1" w:name="_GoBack"/>
-      <w:r>
-        <w:t>Custom bulleted list. NOTE: Broke formatting of right box in third row.</w:t>
-      </w:r>
       <w:bookmarkEnd w:id="1"/>
     </w:p>
     <w:p>
@@ -3249,18 +3408,6 @@
       </w:r>
       <w:r>
         <w:t>:</w:t>
-      </w:r>
-    </w:p>
-    <w:p>
-      <w:pPr>
-        <w:pStyle w:val="NoSpacing"/>
-        <w:numPr>
-          <w:ilvl w:val="0"/>
-          <w:numId w:val="3"/>
-        </w:numPr>
-      </w:pPr>
-      <w:r>
-        <w:t>Un-ordered list on left side.</w:t>
       </w:r>
     </w:p>
     <w:p/>

</xml_diff>

<commit_message>
Created row-structure for 4th row.
</commit_message>
<xml_diff>
--- a/log_CSS-5_about-python.docx
+++ b/log_CSS-5_about-python.docx
@@ -3544,26 +3544,265 @@
       <w:r>
         <w:t xml:space="preserve">: </w:t>
       </w:r>
+      <w:r>
+        <w:t>Stylized left-hand links.</w:t>
+      </w:r>
+    </w:p>
+    <w:p>
+      <w:pPr>
+        <w:pStyle w:val="NoSpacing"/>
+        <w:ind w:left="2160" w:firstLine="720"/>
+      </w:pPr>
+      <w:r>
+        <w:rPr>
+          <w:b/>
+        </w:rPr>
+        <w:t>TODO</w:t>
+      </w:r>
+      <w:r>
+        <w:t>:</w:t>
+      </w:r>
+    </w:p>
+    <w:p>
+      <w:pPr>
+        <w:pStyle w:val="NoSpacing"/>
+        <w:numPr>
+          <w:ilvl w:val="0"/>
+          <w:numId w:val="3"/>
+        </w:numPr>
+      </w:pPr>
+      <w:r>
+        <w:t>White text color on left in 3</w:t>
+      </w:r>
+      <w:r>
+        <w:rPr>
+          <w:vertAlign w:val="superscript"/>
+        </w:rPr>
+        <w:t>rd</w:t>
+      </w:r>
+      <w:r>
+        <w:t xml:space="preserve"> row</w:t>
+      </w:r>
+    </w:p>
+    <w:p>
+      <w:pPr>
+        <w:pStyle w:val="NoSpacing"/>
+        <w:numPr>
+          <w:ilvl w:val="0"/>
+          <w:numId w:val="3"/>
+        </w:numPr>
+      </w:pPr>
+      <w:r>
+        <w:t>Create structure for 4</w:t>
+      </w:r>
+      <w:r>
+        <w:rPr>
+          <w:vertAlign w:val="superscript"/>
+        </w:rPr>
+        <w:t>th</w:t>
+      </w:r>
+      <w:r>
+        <w:t xml:space="preserve"> row.</w:t>
+      </w:r>
+    </w:p>
+    <w:p>
+      <w:r>
+        <w:rPr>
+          <w:noProof/>
+        </w:rPr>
+        <w:lastRenderedPageBreak/>
+        <w:drawing>
+          <wp:inline distT="0" distB="0" distL="0" distR="0">
+            <wp:extent cx="5934075" cy="4048125"/>
+            <wp:effectExtent l="0" t="0" r="9525" b="9525"/>
+            <wp:docPr id="28" name="Picture 28"/>
+            <wp:cNvGraphicFramePr>
+              <a:graphicFrameLocks xmlns:a="http://schemas.openxmlformats.org/drawingml/2006/main" noChangeAspect="1"/>
+            </wp:cNvGraphicFramePr>
+            <a:graphic xmlns:a="http://schemas.openxmlformats.org/drawingml/2006/main">
+              <a:graphicData uri="http://schemas.openxmlformats.org/drawingml/2006/picture">
+                <pic:pic xmlns:pic="http://schemas.openxmlformats.org/drawingml/2006/picture">
+                  <pic:nvPicPr>
+                    <pic:cNvPr id="0" name="Picture 17"/>
+                    <pic:cNvPicPr>
+                      <a:picLocks noChangeAspect="1" noChangeArrowheads="1"/>
+                    </pic:cNvPicPr>
+                  </pic:nvPicPr>
+                  <pic:blipFill>
+                    <a:blip r:embed="rId29">
+                      <a:extLst>
+                        <a:ext uri="{28A0092B-C50C-407E-A947-70E740481C1C}">
+                          <a14:useLocalDpi xmlns:a14="http://schemas.microsoft.com/office/drawing/2010/main" val="0"/>
+                        </a:ext>
+                      </a:extLst>
+                    </a:blip>
+                    <a:srcRect/>
+                    <a:stretch>
+                      <a:fillRect/>
+                    </a:stretch>
+                  </pic:blipFill>
+                  <pic:spPr bwMode="auto">
+                    <a:xfrm>
+                      <a:off x="0" y="0"/>
+                      <a:ext cx="5934075" cy="4048125"/>
+                    </a:xfrm>
+                    <a:prstGeom prst="rect">
+                      <a:avLst/>
+                    </a:prstGeom>
+                    <a:noFill/>
+                    <a:ln>
+                      <a:noFill/>
+                    </a:ln>
+                  </pic:spPr>
+                </pic:pic>
+              </a:graphicData>
+            </a:graphic>
+          </wp:inline>
+        </w:drawing>
+      </w:r>
+    </w:p>
+    <w:p/>
+    <w:p>
+      <w:pPr>
+        <w:pStyle w:val="NoSpacing"/>
+      </w:pPr>
+      <w:r>
+        <w:rPr>
+          <w:b/>
+        </w:rPr>
+        <w:t>Local</w:t>
+      </w:r>
+      <w:r>
+        <w:t xml:space="preserve">: </w:t>
+      </w:r>
+      <w:proofErr w:type="gramStart"/>
+      <w:r>
+        <w:t>D</w:t>
+      </w:r>
+      <w:r>
+        <w:t>:\dev\</w:t>
+      </w:r>
+      <w:r>
+        <w:t>C:\dev\CSS-5_about-python</w:t>
+      </w:r>
+      <w:proofErr w:type="gramEnd"/>
+    </w:p>
+    <w:p>
+      <w:pPr>
+        <w:pStyle w:val="NoSpacing"/>
+        <w:ind w:firstLine="720"/>
+      </w:pPr>
+      <w:r>
+        <w:rPr>
+          <w:b/>
+        </w:rPr>
+        <w:t>Repo</w:t>
+      </w:r>
+      <w:r>
+        <w:t xml:space="preserve">: </w:t>
+      </w:r>
+      <w:r>
+        <w:t>CSS-5_about-python</w:t>
+      </w:r>
+    </w:p>
+    <w:p>
+      <w:pPr>
+        <w:pStyle w:val="NoSpacing"/>
+        <w:ind w:firstLine="720"/>
+      </w:pPr>
+      <w:r>
+        <w:tab/>
+      </w:r>
+      <w:r>
+        <w:rPr>
+          <w:b/>
+        </w:rPr>
+        <w:t>Branch</w:t>
+      </w:r>
+      <w:r>
+        <w:t>:</w:t>
+      </w:r>
+      <w:r>
+        <w:tab/>
+        <w:t>Master</w:t>
+      </w:r>
+    </w:p>
+    <w:p>
+      <w:pPr>
+        <w:pStyle w:val="NoSpacing"/>
+        <w:ind w:left="1440" w:firstLine="720"/>
+      </w:pPr>
+      <w:r>
+        <w:rPr>
+          <w:b/>
+        </w:rPr>
+        <w:t>Commit</w:t>
+      </w:r>
+      <w:r>
+        <w:t xml:space="preserve">: </w:t>
+      </w:r>
+      <w:r>
+        <w:t>Created row-structure for 4</w:t>
+      </w:r>
+      <w:r>
+        <w:rPr>
+          <w:vertAlign w:val="superscript"/>
+        </w:rPr>
+        <w:t>th</w:t>
+      </w:r>
+      <w:r>
+        <w:t xml:space="preserve"> row.</w:t>
+      </w:r>
+    </w:p>
+    <w:p>
+      <w:pPr>
+        <w:pStyle w:val="NoSpacing"/>
+        <w:ind w:left="2160" w:firstLine="720"/>
+      </w:pPr>
+      <w:r>
+        <w:rPr>
+          <w:b/>
+        </w:rPr>
+        <w:t>TODO</w:t>
+      </w:r>
+      <w:r>
+        <w:t>:</w:t>
+      </w:r>
+    </w:p>
+    <w:p>
+      <w:pPr>
+        <w:pStyle w:val="NoSpacing"/>
+        <w:numPr>
+          <w:ilvl w:val="0"/>
+          <w:numId w:val="3"/>
+        </w:numPr>
+      </w:pPr>
+      <w:r>
+        <w:t>White text color on left in 3</w:t>
+      </w:r>
+      <w:r>
+        <w:rPr>
+          <w:vertAlign w:val="superscript"/>
+        </w:rPr>
+        <w:t>rd</w:t>
+      </w:r>
+      <w:r>
+        <w:t xml:space="preserve"> row</w:t>
+      </w:r>
+    </w:p>
+    <w:p>
+      <w:pPr>
+        <w:pStyle w:val="NoSpacing"/>
+        <w:numPr>
+          <w:ilvl w:val="0"/>
+          <w:numId w:val="3"/>
+        </w:numPr>
+      </w:pPr>
+      <w:r>
+        <w:t>Add text to left-col in row-4.</w:t>
+      </w:r>
       <w:bookmarkStart w:id="1" w:name="_GoBack"/>
-      <w:r>
-        <w:t>Stylized left-hand links.</w:t>
-      </w:r>
       <w:bookmarkEnd w:id="1"/>
-    </w:p>
-    <w:p>
-      <w:pPr>
-        <w:pStyle w:val="NoSpacing"/>
-        <w:ind w:left="2160" w:firstLine="720"/>
-      </w:pPr>
-      <w:r>
-        <w:rPr>
-          <w:b/>
-        </w:rPr>
-        <w:t>TODO</w:t>
-      </w:r>
-      <w:r>
-        <w:t>:</w:t>
-      </w:r>
     </w:p>
     <w:p/>
     <w:sectPr>
@@ -3581,7 +3820,7 @@
   <w:abstractNum w:abstractNumId="0" w15:restartNumberingAfterBreak="0">
     <w:nsid w:val="445400C8"/>
     <w:multiLevelType w:val="hybridMultilevel"/>
-    <w:tmpl w:val="51627F20"/>
+    <w:tmpl w:val="F73E905A"/>
     <w:lvl w:ilvl="0" w:tplc="04090001">
       <w:start w:val="1"/>
       <w:numFmt w:val="bullet"/>

</xml_diff>